<commit_message>
10/12 I was supposed to go on a date tn wtf
</commit_message>
<xml_diff>
--- a/Homeworks/PS3/Problem Set 3.docx
+++ b/Homeworks/PS3/Problem Set 3.docx
@@ -36,24 +36,8 @@
     </w:p>
     <w:p>
       <w:pPr>
-        <w:spacing w:before="120" w:lineRule="auto"/>
-        <w:rPr>
-          <w:rFonts w:ascii="Open Sans" w:cs="Open Sans" w:eastAsia="Open Sans" w:hAnsi="Open Sans"/>
-          <w:sz w:val="22"/>
-          <w:szCs w:val="22"/>
-        </w:rPr>
-      </w:pPr>
-      <w:r>
-        <w:rPr>
-          <w:rtl w:val="0"/>
-        </w:rPr>
-      </w:r>
-    </w:p>
-    <w:p>
-      <w:pPr>
-        <w:rPr>
-          <w:rFonts w:ascii="Open Sans" w:cs="Open Sans" w:eastAsia="Open Sans" w:hAnsi="Open Sans"/>
-          <w:b w:val="1"/>
+        <w:rPr>
+          <w:rFonts w:ascii="Open Sans" w:cs="Open Sans" w:eastAsia="Open Sans" w:hAnsi="Open Sans"/>
           <w:sz w:val="20"/>
           <w:szCs w:val="20"/>
         </w:rPr>
@@ -65,37 +49,710 @@
           <w:szCs w:val="20"/>
           <w:rtl w:val="0"/>
         </w:rPr>
-        <w:t xml:space="preserve">(1) (10 pts) Camdilla was a student in Tim Karel's lab and studied rodent populations in the California desert. She wanted to figure out what determines the density of populations of the Desert Kangaroo Rat. Her suspicion is that food, shelter, and predators must play a role. She estimates the </w:t>
-      </w:r>
-      <w:r>
-        <w:rPr>
-          <w:rFonts w:ascii="Open Sans" w:cs="Open Sans" w:eastAsia="Open Sans" w:hAnsi="Open Sans"/>
-          <w:b w:val="1"/>
+        <w:t xml:space="preserve">(1) (10 pts) Camdilla was a student in Tim Karel's lab studying rodent populations in the CA desert. She wanted to figure out what determines the density of populations of the Desert Kangaroo Rat. She suspects that food, shelter, and predators play a role. She estimates the density of krats in 50, one-hectare plots. She estimates shrub cover (i.e. amount of shelter), annual seed production (i.e. amount of food), and snake density (i.e. predator threat). She </w:t>
+      </w:r>
+      <w:r>
+        <w:rPr>
+          <w:rFonts w:ascii="Open Sans" w:cs="Open Sans" w:eastAsia="Open Sans" w:hAnsi="Open Sans"/>
           <w:sz w:val="20"/>
           <w:szCs w:val="20"/>
           <w:rtl w:val="0"/>
         </w:rPr>
-        <w:t xml:space="preserve">density</w:t>
-      </w:r>
-      <w:r>
+        <w:t xml:space="preserve">tried three separate linear regressions to test the individual effects of shelter, food, and predators on the density of krats. However, she also tried multiple regression to see if it reveals more on the ecology of this system. Show findings from the three separate linear regressions. What are the results and how do they differ?</w:t>
+      </w:r>
+    </w:p>
+    <w:p>
+      <w:pPr>
         <w:rPr>
           <w:rFonts w:ascii="Open Sans" w:cs="Open Sans" w:eastAsia="Open Sans" w:hAnsi="Open Sans"/>
           <w:sz w:val="20"/>
           <w:szCs w:val="20"/>
-          <w:rtl w:val="0"/>
-        </w:rPr>
-        <w:t xml:space="preserve"> of kangaroo rats in 50, one-hectare plots. In these plots she also estimates </w:t>
-      </w:r>
+        </w:rPr>
+      </w:pPr>
+      <w:r>
+        <w:rPr>
+          <w:rtl w:val="0"/>
+        </w:rPr>
+      </w:r>
+    </w:p>
+    <w:p>
+      <w:pPr>
+        <w:rPr>
+          <w:rFonts w:ascii="Open Sans" w:cs="Open Sans" w:eastAsia="Open Sans" w:hAnsi="Open Sans"/>
+          <w:color w:val="1c4587"/>
+          <w:sz w:val="22"/>
+          <w:szCs w:val="22"/>
+        </w:rPr>
+      </w:pPr>
       <w:r>
         <w:rPr>
           <w:rFonts w:ascii="Open Sans" w:cs="Open Sans" w:eastAsia="Open Sans" w:hAnsi="Open Sans"/>
           <w:b w:val="1"/>
+          <w:color w:val="1c4587"/>
+          <w:sz w:val="22"/>
+          <w:szCs w:val="22"/>
+          <w:rtl w:val="0"/>
+        </w:rPr>
+        <w:t xml:space="preserve">Rats x Shelter:</w:t>
+      </w:r>
+      <w:r>
+        <w:rPr>
+          <w:rFonts w:ascii="Open Sans" w:cs="Open Sans" w:eastAsia="Open Sans" w:hAnsi="Open Sans"/>
+          <w:color w:val="1c4587"/>
+          <w:sz w:val="22"/>
+          <w:szCs w:val="22"/>
+          <w:rtl w:val="0"/>
+        </w:rPr>
+        <w:t xml:space="preserve"> The r and r squared (79%) show us a </w:t>
+      </w:r>
+      <w:r>
+        <w:rPr>
+          <w:rFonts w:ascii="Open Sans" w:cs="Open Sans" w:eastAsia="Open Sans" w:hAnsi="Open Sans"/>
+          <w:color w:val="1c4587"/>
+          <w:sz w:val="22"/>
+          <w:szCs w:val="22"/>
+          <w:u w:val="single"/>
+          <w:rtl w:val="0"/>
+        </w:rPr>
+        <w:t xml:space="preserve">positive correlation</w:t>
+      </w:r>
+      <w:r>
+        <w:rPr>
+          <w:rFonts w:ascii="Open Sans" w:cs="Open Sans" w:eastAsia="Open Sans" w:hAnsi="Open Sans"/>
+          <w:color w:val="1c4587"/>
+          <w:sz w:val="22"/>
+          <w:szCs w:val="22"/>
+          <w:rtl w:val="0"/>
+        </w:rPr>
+        <w:t xml:space="preserve"> between the rats and shelter. Both parametric p-values &lt;0.05, </w:t>
+      </w:r>
+      <w:r>
+        <w:rPr>
+          <w:rFonts w:ascii="Open Sans" w:cs="Open Sans" w:eastAsia="Open Sans" w:hAnsi="Open Sans"/>
+          <w:color w:val="1c4587"/>
+          <w:sz w:val="22"/>
+          <w:szCs w:val="22"/>
+          <w:u w:val="single"/>
+          <w:rtl w:val="0"/>
+        </w:rPr>
+        <w:t xml:space="preserve">this relationship is statistically significant</w:t>
+      </w:r>
+      <w:r>
+        <w:rPr>
+          <w:rFonts w:ascii="Open Sans" w:cs="Open Sans" w:eastAsia="Open Sans" w:hAnsi="Open Sans"/>
+          <w:color w:val="1c4587"/>
+          <w:sz w:val="22"/>
+          <w:szCs w:val="22"/>
+          <w:rtl w:val="0"/>
+        </w:rPr>
+        <w:t xml:space="preserve">.</w:t>
+      </w:r>
+    </w:p>
+    <w:p>
+      <w:pPr>
+        <w:rPr>
+          <w:rFonts w:ascii="Open Sans" w:cs="Open Sans" w:eastAsia="Open Sans" w:hAnsi="Open Sans"/>
+          <w:color w:val="1c4587"/>
+          <w:sz w:val="22"/>
+          <w:szCs w:val="22"/>
+        </w:rPr>
+      </w:pPr>
+      <w:r>
+        <w:rPr>
+          <w:rFonts w:ascii="Open Sans" w:cs="Open Sans" w:eastAsia="Open Sans" w:hAnsi="Open Sans"/>
+          <w:color w:val="1c4587"/>
+          <w:sz w:val="22"/>
+          <w:szCs w:val="22"/>
+          <w:rtl w:val="0"/>
+        </w:rPr>
+        <w:t xml:space="preserve">r = 0.8931335 </w:t>
+      </w:r>
+    </w:p>
+    <w:p>
+      <w:pPr>
+        <w:rPr>
+          <w:rFonts w:ascii="Open Sans" w:cs="Open Sans" w:eastAsia="Open Sans" w:hAnsi="Open Sans"/>
+          <w:color w:val="1c4587"/>
+          <w:sz w:val="22"/>
+          <w:szCs w:val="22"/>
+        </w:rPr>
+      </w:pPr>
+      <w:r>
+        <w:rPr>
+          <w:rFonts w:ascii="Open Sans" w:cs="Open Sans" w:eastAsia="Open Sans" w:hAnsi="Open Sans"/>
+          <w:color w:val="1c4587"/>
+          <w:sz w:val="22"/>
+          <w:szCs w:val="22"/>
+          <w:rtl w:val="0"/>
+        </w:rPr>
+        <w:t xml:space="preserve">r-square = 0.7976875 </w:t>
+      </w:r>
+    </w:p>
+    <w:p>
+      <w:pPr>
+        <w:rPr>
+          <w:rFonts w:ascii="Open Sans" w:cs="Open Sans" w:eastAsia="Open Sans" w:hAnsi="Open Sans"/>
+          <w:color w:val="1c4587"/>
+          <w:sz w:val="22"/>
+          <w:szCs w:val="22"/>
+        </w:rPr>
+      </w:pPr>
+      <w:r>
+        <w:rPr>
+          <w:rtl w:val="0"/>
+        </w:rPr>
+      </w:r>
+    </w:p>
+    <w:p>
+      <w:pPr>
+        <w:rPr>
+          <w:rFonts w:ascii="Open Sans" w:cs="Open Sans" w:eastAsia="Open Sans" w:hAnsi="Open Sans"/>
+          <w:color w:val="1c4587"/>
+          <w:sz w:val="22"/>
+          <w:szCs w:val="22"/>
+        </w:rPr>
+      </w:pPr>
+      <w:r>
+        <w:rPr>
+          <w:rFonts w:ascii="Open Sans" w:cs="Open Sans" w:eastAsia="Open Sans" w:hAnsi="Open Sans"/>
+          <w:b w:val="1"/>
+          <w:color w:val="1c4587"/>
+          <w:sz w:val="22"/>
+          <w:szCs w:val="22"/>
+          <w:rtl w:val="0"/>
+        </w:rPr>
+        <w:t xml:space="preserve">Rats x Food:</w:t>
+      </w:r>
+      <w:r>
+        <w:rPr>
+          <w:rFonts w:ascii="Open Sans" w:cs="Open Sans" w:eastAsia="Open Sans" w:hAnsi="Open Sans"/>
+          <w:color w:val="1c4587"/>
+          <w:sz w:val="22"/>
+          <w:szCs w:val="22"/>
+          <w:rtl w:val="0"/>
+        </w:rPr>
+        <w:t xml:space="preserve"> The r and r squared (75%) show us a </w:t>
+      </w:r>
+      <w:r>
+        <w:rPr>
+          <w:rFonts w:ascii="Open Sans" w:cs="Open Sans" w:eastAsia="Open Sans" w:hAnsi="Open Sans"/>
+          <w:color w:val="1c4587"/>
+          <w:sz w:val="22"/>
+          <w:szCs w:val="22"/>
+          <w:u w:val="single"/>
+          <w:rtl w:val="0"/>
+        </w:rPr>
+        <w:t xml:space="preserve">positive correlation</w:t>
+      </w:r>
+      <w:r>
+        <w:rPr>
+          <w:rFonts w:ascii="Open Sans" w:cs="Open Sans" w:eastAsia="Open Sans" w:hAnsi="Open Sans"/>
+          <w:color w:val="1c4587"/>
+          <w:sz w:val="22"/>
+          <w:szCs w:val="22"/>
+          <w:rtl w:val="0"/>
+        </w:rPr>
+        <w:t xml:space="preserve"> between the rats and shelter. Both parametric p-values &lt;0.05,</w:t>
+      </w:r>
+      <w:r>
+        <w:rPr>
+          <w:rFonts w:ascii="Open Sans" w:cs="Open Sans" w:eastAsia="Open Sans" w:hAnsi="Open Sans"/>
+          <w:color w:val="1c4587"/>
+          <w:sz w:val="22"/>
+          <w:szCs w:val="22"/>
+          <w:u w:val="single"/>
+          <w:rtl w:val="0"/>
+        </w:rPr>
+        <w:t xml:space="preserve"> this relationship is statistically significant</w:t>
+      </w:r>
+      <w:r>
+        <w:rPr>
+          <w:rFonts w:ascii="Open Sans" w:cs="Open Sans" w:eastAsia="Open Sans" w:hAnsi="Open Sans"/>
+          <w:color w:val="1c4587"/>
+          <w:sz w:val="22"/>
+          <w:szCs w:val="22"/>
+          <w:rtl w:val="0"/>
+        </w:rPr>
+        <w:t xml:space="preserve">.</w:t>
+      </w:r>
+    </w:p>
+    <w:p>
+      <w:pPr>
+        <w:rPr>
+          <w:rFonts w:ascii="Open Sans" w:cs="Open Sans" w:eastAsia="Open Sans" w:hAnsi="Open Sans"/>
+          <w:color w:val="1c4587"/>
+          <w:sz w:val="22"/>
+          <w:szCs w:val="22"/>
+        </w:rPr>
+      </w:pPr>
+      <w:r>
+        <w:rPr>
+          <w:rFonts w:ascii="Open Sans" w:cs="Open Sans" w:eastAsia="Open Sans" w:hAnsi="Open Sans"/>
+          <w:color w:val="1c4587"/>
+          <w:sz w:val="22"/>
+          <w:szCs w:val="22"/>
+          <w:rtl w:val="0"/>
+        </w:rPr>
+        <w:t xml:space="preserve">r = 0.8675806  </w:t>
+      </w:r>
+    </w:p>
+    <w:p>
+      <w:pPr>
+        <w:rPr>
+          <w:rFonts w:ascii="Open Sans" w:cs="Open Sans" w:eastAsia="Open Sans" w:hAnsi="Open Sans"/>
+          <w:color w:val="1c4587"/>
+          <w:sz w:val="22"/>
+          <w:szCs w:val="22"/>
+        </w:rPr>
+      </w:pPr>
+      <w:r>
+        <w:rPr>
+          <w:rFonts w:ascii="Open Sans" w:cs="Open Sans" w:eastAsia="Open Sans" w:hAnsi="Open Sans"/>
+          <w:color w:val="1c4587"/>
+          <w:sz w:val="22"/>
+          <w:szCs w:val="22"/>
+          <w:rtl w:val="0"/>
+        </w:rPr>
+        <w:t xml:space="preserve">r-square = 0.7526961 </w:t>
+      </w:r>
+    </w:p>
+    <w:p>
+      <w:pPr>
+        <w:rPr>
+          <w:rFonts w:ascii="Open Sans" w:cs="Open Sans" w:eastAsia="Open Sans" w:hAnsi="Open Sans"/>
+          <w:color w:val="1c4587"/>
+          <w:sz w:val="22"/>
+          <w:szCs w:val="22"/>
+        </w:rPr>
+      </w:pPr>
+      <w:r>
+        <w:rPr>
+          <w:rtl w:val="0"/>
+        </w:rPr>
+      </w:r>
+    </w:p>
+    <w:p>
+      <w:pPr>
+        <w:rPr>
+          <w:rFonts w:ascii="Open Sans" w:cs="Open Sans" w:eastAsia="Open Sans" w:hAnsi="Open Sans"/>
+          <w:color w:val="1c4587"/>
+          <w:sz w:val="22"/>
+          <w:szCs w:val="22"/>
+          <w:u w:val="single"/>
+        </w:rPr>
+      </w:pPr>
+      <w:r>
+        <w:rPr>
+          <w:rFonts w:ascii="Open Sans" w:cs="Open Sans" w:eastAsia="Open Sans" w:hAnsi="Open Sans"/>
+          <w:b w:val="1"/>
+          <w:color w:val="1c4587"/>
+          <w:sz w:val="22"/>
+          <w:szCs w:val="22"/>
+          <w:rtl w:val="0"/>
+        </w:rPr>
+        <w:t xml:space="preserve">Rats x Predation: </w:t>
+      </w:r>
+      <w:r>
+        <w:rPr>
+          <w:rFonts w:ascii="Open Sans" w:cs="Open Sans" w:eastAsia="Open Sans" w:hAnsi="Open Sans"/>
+          <w:color w:val="1c4587"/>
+          <w:sz w:val="22"/>
+          <w:szCs w:val="22"/>
+          <w:rtl w:val="0"/>
+        </w:rPr>
+        <w:t xml:space="preserve">The r and r squared (5%) show us a weak </w:t>
+      </w:r>
+      <w:r>
+        <w:rPr>
+          <w:rFonts w:ascii="Open Sans" w:cs="Open Sans" w:eastAsia="Open Sans" w:hAnsi="Open Sans"/>
+          <w:color w:val="1c4587"/>
+          <w:sz w:val="22"/>
+          <w:szCs w:val="22"/>
+          <w:u w:val="single"/>
+          <w:rtl w:val="0"/>
+        </w:rPr>
+        <w:t xml:space="preserve">negative correlation</w:t>
+      </w:r>
+      <w:r>
+        <w:rPr>
+          <w:rFonts w:ascii="Open Sans" w:cs="Open Sans" w:eastAsia="Open Sans" w:hAnsi="Open Sans"/>
+          <w:color w:val="1c4587"/>
+          <w:sz w:val="22"/>
+          <w:szCs w:val="22"/>
+          <w:rtl w:val="0"/>
+        </w:rPr>
+        <w:t xml:space="preserve"> between the rats and shelter. The </w:t>
+      </w:r>
+      <w:r>
+        <w:rPr>
+          <w:rFonts w:ascii="Open Sans" w:cs="Open Sans" w:eastAsia="Open Sans" w:hAnsi="Open Sans"/>
+          <w:color w:val="1c4587"/>
+          <w:sz w:val="22"/>
+          <w:szCs w:val="22"/>
+          <w:u w:val="single"/>
+          <w:rtl w:val="0"/>
+        </w:rPr>
+        <w:t xml:space="preserve">two-tailed parametric p-value shows it’s not statistically significant but the 1 tailed does.</w:t>
+      </w:r>
+    </w:p>
+    <w:p>
+      <w:pPr>
+        <w:rPr>
+          <w:rFonts w:ascii="Open Sans" w:cs="Open Sans" w:eastAsia="Open Sans" w:hAnsi="Open Sans"/>
+          <w:color w:val="1c4587"/>
+          <w:sz w:val="22"/>
+          <w:szCs w:val="22"/>
+        </w:rPr>
+      </w:pPr>
+      <w:r>
+        <w:rPr>
+          <w:rFonts w:ascii="Open Sans" w:cs="Open Sans" w:eastAsia="Open Sans" w:hAnsi="Open Sans"/>
+          <w:color w:val="1c4587"/>
+          <w:sz w:val="22"/>
+          <w:szCs w:val="22"/>
+          <w:rtl w:val="0"/>
+        </w:rPr>
+        <w:t xml:space="preserve">r = -0.2421115   </w:t>
+      </w:r>
+    </w:p>
+    <w:p>
+      <w:pPr>
+        <w:rPr>
+          <w:rFonts w:ascii="Open Sans" w:cs="Open Sans" w:eastAsia="Open Sans" w:hAnsi="Open Sans"/>
+          <w:color w:val="1c4587"/>
+          <w:sz w:val="22"/>
+          <w:szCs w:val="22"/>
+        </w:rPr>
+      </w:pPr>
+      <w:r>
+        <w:rPr>
+          <w:rFonts w:ascii="Open Sans" w:cs="Open Sans" w:eastAsia="Open Sans" w:hAnsi="Open Sans"/>
+          <w:color w:val="1c4587"/>
+          <w:sz w:val="22"/>
+          <w:szCs w:val="22"/>
+          <w:rtl w:val="0"/>
+        </w:rPr>
+        <w:t xml:space="preserve">r-square = 0.05861797</w:t>
+      </w:r>
+    </w:p>
+    <w:p>
+      <w:pPr>
+        <w:rPr>
+          <w:rFonts w:ascii="Open Sans" w:cs="Open Sans" w:eastAsia="Open Sans" w:hAnsi="Open Sans"/>
+          <w:color w:val="1c4587"/>
+          <w:sz w:val="22"/>
+          <w:szCs w:val="22"/>
+        </w:rPr>
+      </w:pPr>
+      <w:r>
+        <w:rPr>
+          <w:rFonts w:ascii="Open Sans" w:cs="Open Sans" w:eastAsia="Open Sans" w:hAnsi="Open Sans"/>
+          <w:color w:val="1c4587"/>
+          <w:sz w:val="22"/>
+          <w:szCs w:val="22"/>
+          <w:rtl w:val="0"/>
+        </w:rPr>
+        <w:t xml:space="preserve">2-tailed p= 0.09026689</w:t>
+      </w:r>
+    </w:p>
+    <w:p>
+      <w:pPr>
+        <w:rPr>
+          <w:rFonts w:ascii="Open Sans" w:cs="Open Sans" w:eastAsia="Open Sans" w:hAnsi="Open Sans"/>
+          <w:color w:val="1c4587"/>
+          <w:sz w:val="22"/>
+          <w:szCs w:val="22"/>
+        </w:rPr>
+      </w:pPr>
+      <w:r>
+        <w:rPr>
+          <w:rFonts w:ascii="Open Sans" w:cs="Open Sans" w:eastAsia="Open Sans" w:hAnsi="Open Sans"/>
+          <w:color w:val="1c4587"/>
+          <w:sz w:val="22"/>
+          <w:szCs w:val="22"/>
+          <w:rtl w:val="0"/>
+        </w:rPr>
+        <w:t xml:space="preserve">1-tailed p= 0.04513345 </w:t>
+      </w:r>
+    </w:p>
+    <w:p>
+      <w:pPr>
+        <w:rPr>
+          <w:rFonts w:ascii="Open Sans" w:cs="Open Sans" w:eastAsia="Open Sans" w:hAnsi="Open Sans"/>
+          <w:color w:val="1c4587"/>
+          <w:sz w:val="22"/>
+          <w:szCs w:val="22"/>
+        </w:rPr>
+      </w:pPr>
+      <w:r>
+        <w:rPr>
+          <w:rtl w:val="0"/>
+        </w:rPr>
+      </w:r>
+    </w:p>
+    <w:p>
+      <w:pPr>
+        <w:rPr>
+          <w:rFonts w:ascii="Open Sans" w:cs="Open Sans" w:eastAsia="Open Sans" w:hAnsi="Open Sans"/>
+          <w:color w:val="1c4587"/>
+          <w:sz w:val="22"/>
+          <w:szCs w:val="22"/>
+        </w:rPr>
+      </w:pPr>
+      <w:r>
+        <w:rPr>
+          <w:rFonts w:ascii="Open Sans" w:cs="Open Sans" w:eastAsia="Open Sans" w:hAnsi="Open Sans"/>
+          <w:b w:val="1"/>
+          <w:color w:val="1c4587"/>
+          <w:sz w:val="22"/>
+          <w:szCs w:val="22"/>
+          <w:rtl w:val="0"/>
+        </w:rPr>
+        <w:t xml:space="preserve">Multiple Regression: </w:t>
+      </w:r>
+      <w:r>
+        <w:rPr>
+          <w:rFonts w:ascii="Open Sans" w:cs="Open Sans" w:eastAsia="Open Sans" w:hAnsi="Open Sans"/>
+          <w:color w:val="1c4587"/>
+          <w:sz w:val="22"/>
+          <w:szCs w:val="22"/>
+          <w:rtl w:val="0"/>
+        </w:rPr>
+        <w:t xml:space="preserve">The </w:t>
+      </w:r>
+      <w:r>
+        <w:rPr>
+          <w:rFonts w:ascii="Open Sans" w:cs="Open Sans" w:eastAsia="Open Sans" w:hAnsi="Open Sans"/>
+          <w:color w:val="1c4587"/>
+          <w:sz w:val="22"/>
+          <w:szCs w:val="22"/>
+          <w:u w:val="single"/>
+          <w:rtl w:val="0"/>
+        </w:rPr>
+        <w:t xml:space="preserve">best model</w:t>
+      </w:r>
+      <w:r>
+        <w:rPr>
+          <w:rFonts w:ascii="Open Sans" w:cs="Open Sans" w:eastAsia="Open Sans" w:hAnsi="Open Sans"/>
+          <w:color w:val="1c4587"/>
+          <w:sz w:val="22"/>
+          <w:szCs w:val="22"/>
+          <w:rtl w:val="0"/>
+        </w:rPr>
+        <w:t xml:space="preserve"> for this was </w:t>
+      </w:r>
+      <w:r>
+        <w:rPr>
+          <w:rFonts w:ascii="Open Sans" w:cs="Open Sans" w:eastAsia="Open Sans" w:hAnsi="Open Sans"/>
+          <w:color w:val="1c4587"/>
+          <w:sz w:val="22"/>
+          <w:szCs w:val="22"/>
+          <w:u w:val="single"/>
+          <w:rtl w:val="0"/>
+        </w:rPr>
+        <w:t xml:space="preserve">rat density x predation x food</w:t>
+      </w:r>
+      <w:r>
+        <w:rPr>
+          <w:rFonts w:ascii="Open Sans" w:cs="Open Sans" w:eastAsia="Open Sans" w:hAnsi="Open Sans"/>
+          <w:color w:val="1c4587"/>
+          <w:sz w:val="22"/>
+          <w:szCs w:val="22"/>
+          <w:rtl w:val="0"/>
+        </w:rPr>
+        <w:t xml:space="preserve"> and the </w:t>
+      </w:r>
+      <w:r>
+        <w:rPr>
+          <w:rFonts w:ascii="Open Sans" w:cs="Open Sans" w:eastAsia="Open Sans" w:hAnsi="Open Sans"/>
+          <w:color w:val="1c4587"/>
+          <w:sz w:val="22"/>
+          <w:szCs w:val="22"/>
+          <w:u w:val="single"/>
+          <w:rtl w:val="0"/>
+        </w:rPr>
+        <w:t xml:space="preserve">second best</w:t>
+      </w:r>
+      <w:r>
+        <w:rPr>
+          <w:rFonts w:ascii="Open Sans" w:cs="Open Sans" w:eastAsia="Open Sans" w:hAnsi="Open Sans"/>
+          <w:color w:val="1c4587"/>
+          <w:sz w:val="22"/>
+          <w:szCs w:val="22"/>
+          <w:rtl w:val="0"/>
+        </w:rPr>
+        <w:t xml:space="preserve"> was with </w:t>
+      </w:r>
+      <w:r>
+        <w:rPr>
+          <w:rFonts w:ascii="Open Sans" w:cs="Open Sans" w:eastAsia="Open Sans" w:hAnsi="Open Sans"/>
+          <w:color w:val="1c4587"/>
+          <w:sz w:val="22"/>
+          <w:szCs w:val="22"/>
+          <w:u w:val="single"/>
+          <w:rtl w:val="0"/>
+        </w:rPr>
+        <w:t xml:space="preserve">all of the variables.</w:t>
+      </w:r>
+      <w:r>
+        <w:rPr>
+          <w:rFonts w:ascii="Open Sans" w:cs="Open Sans" w:eastAsia="Open Sans" w:hAnsi="Open Sans"/>
+          <w:color w:val="1c4587"/>
+          <w:sz w:val="22"/>
+          <w:szCs w:val="22"/>
+          <w:rtl w:val="0"/>
+        </w:rPr>
+        <w:t xml:space="preserve"> Because we are interested in an ecosystem where all variables are at play I chose to report results from the model with all variables.</w:t>
+      </w:r>
+    </w:p>
+    <w:p>
+      <w:pPr>
+        <w:rPr>
+          <w:rFonts w:ascii="Open Sans" w:cs="Open Sans" w:eastAsia="Open Sans" w:hAnsi="Open Sans"/>
+          <w:color w:val="1c4587"/>
+          <w:sz w:val="22"/>
+          <w:szCs w:val="22"/>
+        </w:rPr>
+      </w:pPr>
+      <w:r>
+        <w:rPr>
+          <w:rtl w:val="0"/>
+        </w:rPr>
+      </w:r>
+    </w:p>
+    <w:p>
+      <w:pPr>
+        <w:rPr>
+          <w:rFonts w:ascii="Open Sans" w:cs="Open Sans" w:eastAsia="Open Sans" w:hAnsi="Open Sans"/>
+          <w:color w:val="1c4587"/>
+          <w:sz w:val="22"/>
+          <w:szCs w:val="22"/>
+          <w:u w:val="single"/>
+        </w:rPr>
+      </w:pPr>
+      <w:r>
+        <w:rPr>
+          <w:rFonts w:ascii="Open Sans" w:cs="Open Sans" w:eastAsia="Open Sans" w:hAnsi="Open Sans"/>
+          <w:b w:val="1"/>
+          <w:color w:val="1c4587"/>
+          <w:sz w:val="22"/>
+          <w:szCs w:val="22"/>
+          <w:rtl w:val="0"/>
+        </w:rPr>
+        <w:t xml:space="preserve">Results: </w:t>
+      </w:r>
+      <w:r>
+        <w:rPr>
+          <w:rFonts w:ascii="Open Sans" w:cs="Open Sans" w:eastAsia="Open Sans" w:hAnsi="Open Sans"/>
+          <w:color w:val="1c4587"/>
+          <w:sz w:val="22"/>
+          <w:szCs w:val="22"/>
+          <w:rtl w:val="0"/>
+        </w:rPr>
+        <w:t xml:space="preserve">Show a </w:t>
+      </w:r>
+      <w:r>
+        <w:rPr>
+          <w:rFonts w:ascii="Open Sans" w:cs="Open Sans" w:eastAsia="Open Sans" w:hAnsi="Open Sans"/>
+          <w:color w:val="1c4587"/>
+          <w:sz w:val="22"/>
+          <w:szCs w:val="22"/>
+          <w:u w:val="single"/>
+          <w:rtl w:val="0"/>
+        </w:rPr>
+        <w:t xml:space="preserve">statistically significant relationship</w:t>
+      </w:r>
+      <w:r>
+        <w:rPr>
+          <w:rFonts w:ascii="Open Sans" w:cs="Open Sans" w:eastAsia="Open Sans" w:hAnsi="Open Sans"/>
+          <w:color w:val="1c4587"/>
+          <w:sz w:val="22"/>
+          <w:szCs w:val="22"/>
+          <w:rtl w:val="0"/>
+        </w:rPr>
+        <w:t xml:space="preserve"> between the variables and rat density per quadrant. All p- values were &lt;0.001 with </w:t>
+      </w:r>
+      <w:r>
+        <w:rPr>
+          <w:rFonts w:ascii="Open Sans" w:cs="Open Sans" w:eastAsia="Open Sans" w:hAnsi="Open Sans"/>
+          <w:color w:val="1c4587"/>
+          <w:sz w:val="22"/>
+          <w:szCs w:val="22"/>
+          <w:u w:val="single"/>
+          <w:rtl w:val="0"/>
+        </w:rPr>
+        <w:t xml:space="preserve">food being the strongest predictor of density. It had a p-value of 2.2 e-16. </w:t>
+      </w:r>
+      <w:r>
+        <w:rPr>
+          <w:rFonts w:ascii="Open Sans" w:cs="Open Sans" w:eastAsia="Open Sans" w:hAnsi="Open Sans"/>
+          <w:color w:val="1c4587"/>
+          <w:sz w:val="22"/>
+          <w:szCs w:val="22"/>
+          <w:rtl w:val="0"/>
+        </w:rPr>
+        <w:t xml:space="preserve">Food also had an F-value of 222.257 in comparison to shelter and predation which had Fs around 13, confirming the significance of the variation.</w:t>
+      </w:r>
+      <w:r>
+        <w:rPr>
+          <w:rtl w:val="0"/>
+        </w:rPr>
+      </w:r>
+    </w:p>
+    <w:p>
+      <w:pPr>
+        <w:rPr>
+          <w:rFonts w:ascii="Open Sans" w:cs="Open Sans" w:eastAsia="Open Sans" w:hAnsi="Open Sans"/>
+          <w:color w:val="1c4587"/>
+          <w:sz w:val="22"/>
+          <w:szCs w:val="22"/>
+        </w:rPr>
+      </w:pPr>
+      <w:r>
+        <w:rPr>
+          <w:rFonts w:ascii="Open Sans" w:cs="Open Sans" w:eastAsia="Open Sans" w:hAnsi="Open Sans"/>
+          <w:b w:val="1"/>
+          <w:color w:val="1c4587"/>
+          <w:sz w:val="22"/>
+          <w:szCs w:val="22"/>
+          <w:rtl w:val="0"/>
+        </w:rPr>
+        <w:t xml:space="preserve">Discussion: </w:t>
+      </w:r>
+      <w:r>
+        <w:rPr>
+          <w:rFonts w:ascii="Open Sans" w:cs="Open Sans" w:eastAsia="Open Sans" w:hAnsi="Open Sans"/>
+          <w:color w:val="1c4587"/>
+          <w:sz w:val="22"/>
+          <w:szCs w:val="22"/>
+          <w:rtl w:val="0"/>
+        </w:rPr>
+        <w:t xml:space="preserve">The multiple regression shows us that food has a stronger correlation with rat density than shelter which was the top determining factor in the linear regressions.</w:t>
+      </w:r>
+    </w:p>
+    <w:p>
+      <w:pPr>
+        <w:rPr>
+          <w:rFonts w:ascii="Open Sans" w:cs="Open Sans" w:eastAsia="Open Sans" w:hAnsi="Open Sans"/>
+          <w:color w:val="1c4587"/>
+          <w:sz w:val="22"/>
+          <w:szCs w:val="22"/>
+        </w:rPr>
+      </w:pPr>
+      <w:r>
+        <w:rPr>
+          <w:rtl w:val="0"/>
+        </w:rPr>
+      </w:r>
+    </w:p>
+    <w:p>
+      <w:pPr>
+        <w:rPr>
+          <w:rFonts w:ascii="Open Sans" w:cs="Open Sans" w:eastAsia="Open Sans" w:hAnsi="Open Sans"/>
           <w:sz w:val="20"/>
           <w:szCs w:val="20"/>
-          <w:rtl w:val="0"/>
-        </w:rPr>
-        <w:t xml:space="preserve">shrub cover (i.e. amount of shelter)</w:t>
-      </w:r>
+        </w:rPr>
+      </w:pPr>
       <w:r>
         <w:rPr>
           <w:rFonts w:ascii="Open Sans" w:cs="Open Sans" w:eastAsia="Open Sans" w:hAnsi="Open Sans"/>
@@ -103,566 +760,7 @@
           <w:szCs w:val="20"/>
           <w:rtl w:val="0"/>
         </w:rPr>
-        <w:t xml:space="preserve">, annual seed production </w:t>
-      </w:r>
-      <w:r>
-        <w:rPr>
-          <w:rFonts w:ascii="Open Sans" w:cs="Open Sans" w:eastAsia="Open Sans" w:hAnsi="Open Sans"/>
-          <w:b w:val="1"/>
-          <w:sz w:val="20"/>
-          <w:szCs w:val="20"/>
-          <w:rtl w:val="0"/>
-        </w:rPr>
-        <w:t xml:space="preserve">(i.e. amount of food)</w:t>
-      </w:r>
-      <w:r>
-        <w:rPr>
-          <w:rFonts w:ascii="Open Sans" w:cs="Open Sans" w:eastAsia="Open Sans" w:hAnsi="Open Sans"/>
-          <w:sz w:val="20"/>
-          <w:szCs w:val="20"/>
-          <w:rtl w:val="0"/>
-        </w:rPr>
-        <w:t xml:space="preserve">, and snake density (</w:t>
-      </w:r>
-      <w:r>
-        <w:rPr>
-          <w:rFonts w:ascii="Open Sans" w:cs="Open Sans" w:eastAsia="Open Sans" w:hAnsi="Open Sans"/>
-          <w:b w:val="1"/>
-          <w:sz w:val="20"/>
-          <w:szCs w:val="20"/>
-          <w:rtl w:val="0"/>
-        </w:rPr>
-        <w:t xml:space="preserve">i.e. predator threat)</w:t>
-      </w:r>
-      <w:r>
-        <w:rPr>
-          <w:rFonts w:ascii="Open Sans" w:cs="Open Sans" w:eastAsia="Open Sans" w:hAnsi="Open Sans"/>
-          <w:sz w:val="20"/>
-          <w:szCs w:val="20"/>
-          <w:rtl w:val="0"/>
-        </w:rPr>
-        <w:t xml:space="preserve">. The data are in the file </w:t>
-      </w:r>
-      <w:r>
-        <w:rPr>
-          <w:rFonts w:ascii="Open Sans" w:cs="Open Sans" w:eastAsia="Open Sans" w:hAnsi="Open Sans"/>
-          <w:i w:val="1"/>
-          <w:sz w:val="20"/>
-          <w:szCs w:val="20"/>
-          <w:rtl w:val="0"/>
-        </w:rPr>
-        <w:t xml:space="preserve">“krat”</w:t>
-      </w:r>
-      <w:r>
-        <w:rPr>
-          <w:rFonts w:ascii="Open Sans" w:cs="Open Sans" w:eastAsia="Open Sans" w:hAnsi="Open Sans"/>
-          <w:sz w:val="20"/>
-          <w:szCs w:val="20"/>
-          <w:rtl w:val="0"/>
-        </w:rPr>
-        <w:t xml:space="preserve">. As a first look, Camdilla tried doing three separate linear regressions to test the individual effects of shelter, food, and predators on the density of kangaroo rats. However, she also tried multiple regression to see if it might reveal more about the ecology of this system. </w:t>
-      </w:r>
-      <w:r>
-        <w:rPr>
-          <w:rFonts w:ascii="Open Sans" w:cs="Open Sans" w:eastAsia="Open Sans" w:hAnsi="Open Sans"/>
-          <w:b w:val="1"/>
-          <w:sz w:val="20"/>
-          <w:szCs w:val="20"/>
-          <w:rtl w:val="0"/>
-        </w:rPr>
-        <w:t xml:space="preserve">Provide your findings from the three separate linear regressions. What are the results from the multiple regression and how do they differ from the previous results?</w:t>
-      </w:r>
-    </w:p>
-    <w:p>
-      <w:pPr>
-        <w:rPr>
-          <w:rFonts w:ascii="Open Sans" w:cs="Open Sans" w:eastAsia="Open Sans" w:hAnsi="Open Sans"/>
-          <w:sz w:val="22"/>
-          <w:szCs w:val="22"/>
-        </w:rPr>
-      </w:pPr>
-      <w:r>
-        <w:rPr>
-          <w:rtl w:val="0"/>
-        </w:rPr>
-      </w:r>
-    </w:p>
-    <w:p>
-      <w:pPr>
-        <w:rPr>
-          <w:rFonts w:ascii="Open Sans" w:cs="Open Sans" w:eastAsia="Open Sans" w:hAnsi="Open Sans"/>
-          <w:sz w:val="22"/>
-          <w:szCs w:val="22"/>
-        </w:rPr>
-      </w:pPr>
-      <w:r>
-        <w:rPr>
-          <w:rFonts w:ascii="Open Sans" w:cs="Open Sans" w:eastAsia="Open Sans" w:hAnsi="Open Sans"/>
-          <w:b w:val="1"/>
-          <w:sz w:val="22"/>
-          <w:szCs w:val="22"/>
-          <w:rtl w:val="0"/>
-        </w:rPr>
-        <w:t xml:space="preserve">Rats x Shelter:</w:t>
-      </w:r>
-      <w:r>
-        <w:rPr>
-          <w:rFonts w:ascii="Open Sans" w:cs="Open Sans" w:eastAsia="Open Sans" w:hAnsi="Open Sans"/>
-          <w:sz w:val="22"/>
-          <w:szCs w:val="22"/>
-          <w:rtl w:val="0"/>
-        </w:rPr>
-        <w:t xml:space="preserve"> The r and r squared (79%) show us a </w:t>
-      </w:r>
-      <w:r>
-        <w:rPr>
-          <w:rFonts w:ascii="Open Sans" w:cs="Open Sans" w:eastAsia="Open Sans" w:hAnsi="Open Sans"/>
-          <w:sz w:val="22"/>
-          <w:szCs w:val="22"/>
-          <w:u w:val="single"/>
-          <w:rtl w:val="0"/>
-        </w:rPr>
-        <w:t xml:space="preserve">positive correlation</w:t>
-      </w:r>
-      <w:r>
-        <w:rPr>
-          <w:rFonts w:ascii="Open Sans" w:cs="Open Sans" w:eastAsia="Open Sans" w:hAnsi="Open Sans"/>
-          <w:sz w:val="22"/>
-          <w:szCs w:val="22"/>
-          <w:rtl w:val="0"/>
-        </w:rPr>
-        <w:t xml:space="preserve"> between the rats and shelter. Both parametric p-values &lt;0.05, </w:t>
-      </w:r>
-      <w:r>
-        <w:rPr>
-          <w:rFonts w:ascii="Open Sans" w:cs="Open Sans" w:eastAsia="Open Sans" w:hAnsi="Open Sans"/>
-          <w:sz w:val="22"/>
-          <w:szCs w:val="22"/>
-          <w:u w:val="single"/>
-          <w:rtl w:val="0"/>
-        </w:rPr>
-        <w:t xml:space="preserve">this relationship is statistically significant</w:t>
-      </w:r>
-      <w:r>
-        <w:rPr>
-          <w:rFonts w:ascii="Open Sans" w:cs="Open Sans" w:eastAsia="Open Sans" w:hAnsi="Open Sans"/>
-          <w:sz w:val="22"/>
-          <w:szCs w:val="22"/>
-          <w:rtl w:val="0"/>
-        </w:rPr>
-        <w:t xml:space="preserve">.</w:t>
-      </w:r>
-    </w:p>
-    <w:p>
-      <w:pPr>
-        <w:rPr>
-          <w:rFonts w:ascii="Open Sans" w:cs="Open Sans" w:eastAsia="Open Sans" w:hAnsi="Open Sans"/>
-          <w:sz w:val="22"/>
-          <w:szCs w:val="22"/>
-        </w:rPr>
-      </w:pPr>
-      <w:r>
-        <w:rPr>
-          <w:rFonts w:ascii="Open Sans" w:cs="Open Sans" w:eastAsia="Open Sans" w:hAnsi="Open Sans"/>
-          <w:sz w:val="22"/>
-          <w:szCs w:val="22"/>
-          <w:rtl w:val="0"/>
-        </w:rPr>
-        <w:t xml:space="preserve">r = 0.8931335 </w:t>
-      </w:r>
-    </w:p>
-    <w:p>
-      <w:pPr>
-        <w:rPr>
-          <w:rFonts w:ascii="Open Sans" w:cs="Open Sans" w:eastAsia="Open Sans" w:hAnsi="Open Sans"/>
-          <w:sz w:val="22"/>
-          <w:szCs w:val="22"/>
-        </w:rPr>
-      </w:pPr>
-      <w:r>
-        <w:rPr>
-          <w:rFonts w:ascii="Open Sans" w:cs="Open Sans" w:eastAsia="Open Sans" w:hAnsi="Open Sans"/>
-          <w:sz w:val="22"/>
-          <w:szCs w:val="22"/>
-          <w:rtl w:val="0"/>
-        </w:rPr>
-        <w:t xml:space="preserve">r-square = 0.7976875 </w:t>
-      </w:r>
-    </w:p>
-    <w:p>
-      <w:pPr>
-        <w:rPr>
-          <w:rFonts w:ascii="Open Sans" w:cs="Open Sans" w:eastAsia="Open Sans" w:hAnsi="Open Sans"/>
-          <w:sz w:val="22"/>
-          <w:szCs w:val="22"/>
-        </w:rPr>
-      </w:pPr>
-      <w:r>
-        <w:rPr>
-          <w:rtl w:val="0"/>
-        </w:rPr>
-      </w:r>
-    </w:p>
-    <w:p>
-      <w:pPr>
-        <w:rPr>
-          <w:rFonts w:ascii="Open Sans" w:cs="Open Sans" w:eastAsia="Open Sans" w:hAnsi="Open Sans"/>
-          <w:sz w:val="22"/>
-          <w:szCs w:val="22"/>
-        </w:rPr>
-      </w:pPr>
-      <w:r>
-        <w:rPr>
-          <w:rFonts w:ascii="Open Sans" w:cs="Open Sans" w:eastAsia="Open Sans" w:hAnsi="Open Sans"/>
-          <w:b w:val="1"/>
-          <w:sz w:val="22"/>
-          <w:szCs w:val="22"/>
-          <w:rtl w:val="0"/>
-        </w:rPr>
-        <w:t xml:space="preserve">Rats x Food:</w:t>
-      </w:r>
-      <w:r>
-        <w:rPr>
-          <w:rFonts w:ascii="Open Sans" w:cs="Open Sans" w:eastAsia="Open Sans" w:hAnsi="Open Sans"/>
-          <w:sz w:val="22"/>
-          <w:szCs w:val="22"/>
-          <w:rtl w:val="0"/>
-        </w:rPr>
-        <w:t xml:space="preserve"> The r and r squared (75%) show us a </w:t>
-      </w:r>
-      <w:r>
-        <w:rPr>
-          <w:rFonts w:ascii="Open Sans" w:cs="Open Sans" w:eastAsia="Open Sans" w:hAnsi="Open Sans"/>
-          <w:sz w:val="22"/>
-          <w:szCs w:val="22"/>
-          <w:u w:val="single"/>
-          <w:rtl w:val="0"/>
-        </w:rPr>
-        <w:t xml:space="preserve">positive correlation</w:t>
-      </w:r>
-      <w:r>
-        <w:rPr>
-          <w:rFonts w:ascii="Open Sans" w:cs="Open Sans" w:eastAsia="Open Sans" w:hAnsi="Open Sans"/>
-          <w:sz w:val="22"/>
-          <w:szCs w:val="22"/>
-          <w:rtl w:val="0"/>
-        </w:rPr>
-        <w:t xml:space="preserve"> between the rats and shelter. Both parametric p-values &lt;0.05,</w:t>
-      </w:r>
-      <w:r>
-        <w:rPr>
-          <w:rFonts w:ascii="Open Sans" w:cs="Open Sans" w:eastAsia="Open Sans" w:hAnsi="Open Sans"/>
-          <w:sz w:val="22"/>
-          <w:szCs w:val="22"/>
-          <w:u w:val="single"/>
-          <w:rtl w:val="0"/>
-        </w:rPr>
-        <w:t xml:space="preserve"> this relationship is statistically significant</w:t>
-      </w:r>
-      <w:r>
-        <w:rPr>
-          <w:rFonts w:ascii="Open Sans" w:cs="Open Sans" w:eastAsia="Open Sans" w:hAnsi="Open Sans"/>
-          <w:sz w:val="22"/>
-          <w:szCs w:val="22"/>
-          <w:rtl w:val="0"/>
-        </w:rPr>
-        <w:t xml:space="preserve">.</w:t>
-      </w:r>
-    </w:p>
-    <w:p>
-      <w:pPr>
-        <w:rPr>
-          <w:rFonts w:ascii="Open Sans" w:cs="Open Sans" w:eastAsia="Open Sans" w:hAnsi="Open Sans"/>
-          <w:sz w:val="22"/>
-          <w:szCs w:val="22"/>
-        </w:rPr>
-      </w:pPr>
-      <w:r>
-        <w:rPr>
-          <w:rFonts w:ascii="Open Sans" w:cs="Open Sans" w:eastAsia="Open Sans" w:hAnsi="Open Sans"/>
-          <w:sz w:val="22"/>
-          <w:szCs w:val="22"/>
-          <w:rtl w:val="0"/>
-        </w:rPr>
-        <w:t xml:space="preserve">r = 0.8675806  </w:t>
-      </w:r>
-    </w:p>
-    <w:p>
-      <w:pPr>
-        <w:rPr>
-          <w:rFonts w:ascii="Open Sans" w:cs="Open Sans" w:eastAsia="Open Sans" w:hAnsi="Open Sans"/>
-          <w:sz w:val="22"/>
-          <w:szCs w:val="22"/>
-        </w:rPr>
-      </w:pPr>
-      <w:r>
-        <w:rPr>
-          <w:rFonts w:ascii="Open Sans" w:cs="Open Sans" w:eastAsia="Open Sans" w:hAnsi="Open Sans"/>
-          <w:sz w:val="22"/>
-          <w:szCs w:val="22"/>
-          <w:rtl w:val="0"/>
-        </w:rPr>
-        <w:t xml:space="preserve">r-square = 0.7526961 </w:t>
-      </w:r>
-    </w:p>
-    <w:p>
-      <w:pPr>
-        <w:rPr>
-          <w:rFonts w:ascii="Open Sans" w:cs="Open Sans" w:eastAsia="Open Sans" w:hAnsi="Open Sans"/>
-          <w:sz w:val="22"/>
-          <w:szCs w:val="22"/>
-        </w:rPr>
-      </w:pPr>
-      <w:r>
-        <w:rPr>
-          <w:rtl w:val="0"/>
-        </w:rPr>
-      </w:r>
-    </w:p>
-    <w:p>
-      <w:pPr>
-        <w:rPr>
-          <w:rFonts w:ascii="Open Sans" w:cs="Open Sans" w:eastAsia="Open Sans" w:hAnsi="Open Sans"/>
-          <w:sz w:val="22"/>
-          <w:szCs w:val="22"/>
-        </w:rPr>
-      </w:pPr>
-      <w:r>
-        <w:rPr>
-          <w:rFonts w:ascii="Open Sans" w:cs="Open Sans" w:eastAsia="Open Sans" w:hAnsi="Open Sans"/>
-          <w:b w:val="1"/>
-          <w:sz w:val="22"/>
-          <w:szCs w:val="22"/>
-          <w:rtl w:val="0"/>
-        </w:rPr>
-        <w:t xml:space="preserve">Rats x Predation: </w:t>
-      </w:r>
-      <w:r>
-        <w:rPr>
-          <w:rFonts w:ascii="Open Sans" w:cs="Open Sans" w:eastAsia="Open Sans" w:hAnsi="Open Sans"/>
-          <w:sz w:val="22"/>
-          <w:szCs w:val="22"/>
-          <w:rtl w:val="0"/>
-        </w:rPr>
-        <w:t xml:space="preserve">The r and r squared (5%) show us a weak </w:t>
-      </w:r>
-      <w:r>
-        <w:rPr>
-          <w:rFonts w:ascii="Open Sans" w:cs="Open Sans" w:eastAsia="Open Sans" w:hAnsi="Open Sans"/>
-          <w:sz w:val="22"/>
-          <w:szCs w:val="22"/>
-          <w:u w:val="single"/>
-          <w:rtl w:val="0"/>
-        </w:rPr>
-        <w:t xml:space="preserve">negative correlation</w:t>
-      </w:r>
-      <w:r>
-        <w:rPr>
-          <w:rFonts w:ascii="Open Sans" w:cs="Open Sans" w:eastAsia="Open Sans" w:hAnsi="Open Sans"/>
-          <w:sz w:val="22"/>
-          <w:szCs w:val="22"/>
-          <w:rtl w:val="0"/>
-        </w:rPr>
-        <w:t xml:space="preserve"> between the rats and shelter. The two tailed parametric p-value shows it’s not statistically significant but the 1 tailed does.</w:t>
-      </w:r>
-    </w:p>
-    <w:p>
-      <w:pPr>
-        <w:rPr>
-          <w:rFonts w:ascii="Open Sans" w:cs="Open Sans" w:eastAsia="Open Sans" w:hAnsi="Open Sans"/>
-          <w:sz w:val="22"/>
-          <w:szCs w:val="22"/>
-        </w:rPr>
-      </w:pPr>
-      <w:r>
-        <w:rPr>
-          <w:rFonts w:ascii="Open Sans" w:cs="Open Sans" w:eastAsia="Open Sans" w:hAnsi="Open Sans"/>
-          <w:sz w:val="22"/>
-          <w:szCs w:val="22"/>
-          <w:rtl w:val="0"/>
-        </w:rPr>
-        <w:t xml:space="preserve">r = -0.2421115   </w:t>
-      </w:r>
-    </w:p>
-    <w:p>
-      <w:pPr>
-        <w:rPr>
-          <w:rFonts w:ascii="Open Sans" w:cs="Open Sans" w:eastAsia="Open Sans" w:hAnsi="Open Sans"/>
-          <w:sz w:val="22"/>
-          <w:szCs w:val="22"/>
-        </w:rPr>
-      </w:pPr>
-      <w:r>
-        <w:rPr>
-          <w:rFonts w:ascii="Open Sans" w:cs="Open Sans" w:eastAsia="Open Sans" w:hAnsi="Open Sans"/>
-          <w:sz w:val="22"/>
-          <w:szCs w:val="22"/>
-          <w:rtl w:val="0"/>
-        </w:rPr>
-        <w:t xml:space="preserve">r-square = 0.05861797</w:t>
-      </w:r>
-    </w:p>
-    <w:p>
-      <w:pPr>
-        <w:rPr>
-          <w:rFonts w:ascii="Open Sans" w:cs="Open Sans" w:eastAsia="Open Sans" w:hAnsi="Open Sans"/>
-          <w:sz w:val="22"/>
-          <w:szCs w:val="22"/>
-        </w:rPr>
-      </w:pPr>
-      <w:r>
-        <w:rPr>
-          <w:rFonts w:ascii="Open Sans" w:cs="Open Sans" w:eastAsia="Open Sans" w:hAnsi="Open Sans"/>
-          <w:sz w:val="22"/>
-          <w:szCs w:val="22"/>
-          <w:rtl w:val="0"/>
-        </w:rPr>
-        <w:t xml:space="preserve">2-tailed p= 0.09026689</w:t>
-      </w:r>
-    </w:p>
-    <w:p>
-      <w:pPr>
-        <w:rPr>
-          <w:rFonts w:ascii="Open Sans" w:cs="Open Sans" w:eastAsia="Open Sans" w:hAnsi="Open Sans"/>
-          <w:sz w:val="22"/>
-          <w:szCs w:val="22"/>
-        </w:rPr>
-      </w:pPr>
-      <w:r>
-        <w:rPr>
-          <w:rFonts w:ascii="Open Sans" w:cs="Open Sans" w:eastAsia="Open Sans" w:hAnsi="Open Sans"/>
-          <w:sz w:val="22"/>
-          <w:szCs w:val="22"/>
-          <w:rtl w:val="0"/>
-        </w:rPr>
-        <w:t xml:space="preserve">1-tailed p= 0.04513345 </w:t>
-      </w:r>
-    </w:p>
-    <w:p>
-      <w:pPr>
-        <w:rPr>
-          <w:rFonts w:ascii="Open Sans" w:cs="Open Sans" w:eastAsia="Open Sans" w:hAnsi="Open Sans"/>
-          <w:sz w:val="22"/>
-          <w:szCs w:val="22"/>
-        </w:rPr>
-      </w:pPr>
-      <w:r>
-        <w:rPr>
-          <w:rtl w:val="0"/>
-        </w:rPr>
-      </w:r>
-    </w:p>
-    <w:p>
-      <w:pPr>
-        <w:rPr>
-          <w:rFonts w:ascii="Open Sans" w:cs="Open Sans" w:eastAsia="Open Sans" w:hAnsi="Open Sans"/>
-          <w:b w:val="1"/>
-          <w:sz w:val="22"/>
-          <w:szCs w:val="22"/>
-        </w:rPr>
-      </w:pPr>
-      <w:r>
-        <w:rPr>
-          <w:rFonts w:ascii="Open Sans" w:cs="Open Sans" w:eastAsia="Open Sans" w:hAnsi="Open Sans"/>
-          <w:b w:val="1"/>
-          <w:sz w:val="22"/>
-          <w:szCs w:val="22"/>
-          <w:rtl w:val="0"/>
-        </w:rPr>
-        <w:t xml:space="preserve">Multiple Regression:</w:t>
-      </w:r>
-    </w:p>
-    <w:p>
-      <w:pPr>
-        <w:rPr>
-          <w:rFonts w:ascii="Open Sans" w:cs="Open Sans" w:eastAsia="Open Sans" w:hAnsi="Open Sans"/>
-          <w:sz w:val="22"/>
-          <w:szCs w:val="22"/>
-        </w:rPr>
-      </w:pPr>
-      <w:r>
-        <w:rPr>
-          <w:rFonts w:ascii="Open Sans" w:cs="Open Sans" w:eastAsia="Open Sans" w:hAnsi="Open Sans"/>
-          <w:sz w:val="22"/>
-          <w:szCs w:val="22"/>
-          <w:rtl w:val="0"/>
-        </w:rPr>
-        <w:t xml:space="preserve">w</w:t>
-      </w:r>
-    </w:p>
-    <w:p>
-      <w:pPr>
-        <w:rPr>
-          <w:rFonts w:ascii="Open Sans" w:cs="Open Sans" w:eastAsia="Open Sans" w:hAnsi="Open Sans"/>
-          <w:sz w:val="22"/>
-          <w:szCs w:val="22"/>
-        </w:rPr>
-      </w:pPr>
-      <w:r>
-        <w:rPr>
-          <w:rtl w:val="0"/>
-        </w:rPr>
-      </w:r>
-    </w:p>
-    <w:p>
-      <w:pPr>
-        <w:rPr>
-          <w:rFonts w:ascii="Open Sans" w:cs="Open Sans" w:eastAsia="Open Sans" w:hAnsi="Open Sans"/>
-          <w:sz w:val="22"/>
-          <w:szCs w:val="22"/>
-        </w:rPr>
-      </w:pPr>
-      <w:r>
-        <w:rPr>
-          <w:rtl w:val="0"/>
-        </w:rPr>
-      </w:r>
-    </w:p>
-    <w:p>
-      <w:pPr>
-        <w:rPr>
-          <w:rFonts w:ascii="Open Sans" w:cs="Open Sans" w:eastAsia="Open Sans" w:hAnsi="Open Sans"/>
-          <w:sz w:val="22"/>
-          <w:szCs w:val="22"/>
-        </w:rPr>
-      </w:pPr>
-      <w:r>
-        <w:rPr>
-          <w:rtl w:val="0"/>
-        </w:rPr>
-      </w:r>
-    </w:p>
-    <w:p>
-      <w:pPr>
-        <w:rPr>
-          <w:rFonts w:ascii="Open Sans" w:cs="Open Sans" w:eastAsia="Open Sans" w:hAnsi="Open Sans"/>
-          <w:sz w:val="22"/>
-          <w:szCs w:val="22"/>
-        </w:rPr>
-      </w:pPr>
-      <w:r>
-        <w:rPr>
-          <w:rtl w:val="0"/>
-        </w:rPr>
-      </w:r>
-    </w:p>
-    <w:p>
-      <w:pPr>
-        <w:spacing w:after="200" w:lineRule="auto"/>
-        <w:rPr>
-          <w:rFonts w:ascii="Open Sans" w:cs="Open Sans" w:eastAsia="Open Sans" w:hAnsi="Open Sans"/>
-          <w:sz w:val="22"/>
-          <w:szCs w:val="22"/>
-        </w:rPr>
-      </w:pPr>
-      <w:r>
-        <w:rPr>
-          <w:rFonts w:ascii="Open Sans" w:cs="Open Sans" w:eastAsia="Open Sans" w:hAnsi="Open Sans"/>
-          <w:sz w:val="22"/>
-          <w:szCs w:val="22"/>
-          <w:rtl w:val="0"/>
-        </w:rPr>
-        <w:t xml:space="preserve">(2) (5 pts) A plant ecologist wishes to test the hypothesis that the height of white sage depends on properties of the soil. She gathers soil from three sites (a sand dune, a site in the Santa Monica Mountains, and chaparral habitat) and also used, sterilized potting soil. The soils vary in nutrients, grain size, and many other characteristics. She plants five individual plants in each soil type in separate pots in the greenhouse. After four months, she measures the height of each plant (in cm). Do an ANOVA by “hand”, using Excel, (do not use R) to test the hypothesis that these four soil types affect the size of coastal sage scrub. Assume that the data are normal and homoscedastic, so you don’t need to test for these. Write a single sentence describing the results (include F, df, and p). </w:t>
+        <w:t xml:space="preserve">(2) (5 pts) A plant ecologist wishes to test the hypothesis that the height of white sage depends on properties of the soil. She gathers soil from three sites (a sand dune, a site in the SMMountains, and chaparral) and also used, sterilized potting soil. The soils vary in nutrients, grain size, and many other characteristics. She plants five individual plants in each soil type in separate pots in the greenhouse. After four months, she measures the height of each plant (in cm). Do an ANOVA by “hand”, using Excel, (do not use R) to test the hypothesis that these four soil types affect the size of coastal sage scrub. Assume that the data are normal and homoscedastic, so you don’t need to test for these. Write a single sentence describing the results (include F, df, and p). </w:t>
       </w:r>
     </w:p>
     <w:tbl>
@@ -706,15 +804,15 @@
               <w:jc w:val="center"/>
               <w:rPr>
                 <w:rFonts w:ascii="Open Sans" w:cs="Open Sans" w:eastAsia="Open Sans" w:hAnsi="Open Sans"/>
-                <w:sz w:val="22"/>
-                <w:szCs w:val="22"/>
+                <w:sz w:val="20"/>
+                <w:szCs w:val="20"/>
               </w:rPr>
             </w:pPr>
             <w:r>
               <w:rPr>
                 <w:rFonts w:ascii="Open Sans" w:cs="Open Sans" w:eastAsia="Open Sans" w:hAnsi="Open Sans"/>
-                <w:sz w:val="22"/>
-                <w:szCs w:val="22"/>
+                <w:sz w:val="20"/>
+                <w:szCs w:val="20"/>
                 <w:rtl w:val="0"/>
               </w:rPr>
               <w:t xml:space="preserve">Sterile Soil</w:t>
@@ -734,15 +832,15 @@
               <w:jc w:val="center"/>
               <w:rPr>
                 <w:rFonts w:ascii="Open Sans" w:cs="Open Sans" w:eastAsia="Open Sans" w:hAnsi="Open Sans"/>
-                <w:sz w:val="22"/>
-                <w:szCs w:val="22"/>
+                <w:sz w:val="20"/>
+                <w:szCs w:val="20"/>
               </w:rPr>
             </w:pPr>
             <w:r>
               <w:rPr>
                 <w:rFonts w:ascii="Open Sans" w:cs="Open Sans" w:eastAsia="Open Sans" w:hAnsi="Open Sans"/>
-                <w:sz w:val="22"/>
-                <w:szCs w:val="22"/>
+                <w:sz w:val="20"/>
+                <w:szCs w:val="20"/>
                 <w:rtl w:val="0"/>
               </w:rPr>
               <w:t xml:space="preserve">Sand Dune</w:t>
@@ -762,15 +860,15 @@
               <w:jc w:val="center"/>
               <w:rPr>
                 <w:rFonts w:ascii="Open Sans" w:cs="Open Sans" w:eastAsia="Open Sans" w:hAnsi="Open Sans"/>
-                <w:sz w:val="22"/>
-                <w:szCs w:val="22"/>
+                <w:sz w:val="20"/>
+                <w:szCs w:val="20"/>
               </w:rPr>
             </w:pPr>
             <w:r>
               <w:rPr>
                 <w:rFonts w:ascii="Open Sans" w:cs="Open Sans" w:eastAsia="Open Sans" w:hAnsi="Open Sans"/>
-                <w:sz w:val="22"/>
-                <w:szCs w:val="22"/>
+                <w:sz w:val="20"/>
+                <w:szCs w:val="20"/>
                 <w:rtl w:val="0"/>
               </w:rPr>
               <w:t xml:space="preserve">Mountains</w:t>
@@ -790,15 +888,15 @@
               <w:jc w:val="center"/>
               <w:rPr>
                 <w:rFonts w:ascii="Open Sans" w:cs="Open Sans" w:eastAsia="Open Sans" w:hAnsi="Open Sans"/>
-                <w:sz w:val="22"/>
-                <w:szCs w:val="22"/>
+                <w:sz w:val="20"/>
+                <w:szCs w:val="20"/>
               </w:rPr>
             </w:pPr>
             <w:r>
               <w:rPr>
                 <w:rFonts w:ascii="Open Sans" w:cs="Open Sans" w:eastAsia="Open Sans" w:hAnsi="Open Sans"/>
-                <w:sz w:val="22"/>
-                <w:szCs w:val="22"/>
+                <w:sz w:val="20"/>
+                <w:szCs w:val="20"/>
                 <w:rtl w:val="0"/>
               </w:rPr>
               <w:t xml:space="preserve">Chaparral</w:t>
@@ -819,15 +917,15 @@
               <w:jc w:val="center"/>
               <w:rPr>
                 <w:rFonts w:ascii="Open Sans" w:cs="Open Sans" w:eastAsia="Open Sans" w:hAnsi="Open Sans"/>
-                <w:sz w:val="22"/>
-                <w:szCs w:val="22"/>
+                <w:sz w:val="20"/>
+                <w:szCs w:val="20"/>
               </w:rPr>
             </w:pPr>
             <w:r>
               <w:rPr>
                 <w:rFonts w:ascii="Open Sans" w:cs="Open Sans" w:eastAsia="Open Sans" w:hAnsi="Open Sans"/>
-                <w:sz w:val="22"/>
-                <w:szCs w:val="22"/>
+                <w:sz w:val="20"/>
+                <w:szCs w:val="20"/>
                 <w:rtl w:val="0"/>
               </w:rPr>
               <w:t xml:space="preserve">11.3</w:t>
@@ -842,15 +940,15 @@
               <w:jc w:val="center"/>
               <w:rPr>
                 <w:rFonts w:ascii="Open Sans" w:cs="Open Sans" w:eastAsia="Open Sans" w:hAnsi="Open Sans"/>
-                <w:sz w:val="22"/>
-                <w:szCs w:val="22"/>
+                <w:sz w:val="20"/>
+                <w:szCs w:val="20"/>
               </w:rPr>
             </w:pPr>
             <w:r>
               <w:rPr>
                 <w:rFonts w:ascii="Open Sans" w:cs="Open Sans" w:eastAsia="Open Sans" w:hAnsi="Open Sans"/>
-                <w:sz w:val="22"/>
-                <w:szCs w:val="22"/>
+                <w:sz w:val="20"/>
+                <w:szCs w:val="20"/>
                 <w:rtl w:val="0"/>
               </w:rPr>
               <w:t xml:space="preserve">11.1</w:t>
@@ -865,15 +963,15 @@
               <w:jc w:val="center"/>
               <w:rPr>
                 <w:rFonts w:ascii="Open Sans" w:cs="Open Sans" w:eastAsia="Open Sans" w:hAnsi="Open Sans"/>
-                <w:sz w:val="22"/>
-                <w:szCs w:val="22"/>
+                <w:sz w:val="20"/>
+                <w:szCs w:val="20"/>
               </w:rPr>
             </w:pPr>
             <w:r>
               <w:rPr>
                 <w:rFonts w:ascii="Open Sans" w:cs="Open Sans" w:eastAsia="Open Sans" w:hAnsi="Open Sans"/>
-                <w:sz w:val="22"/>
-                <w:szCs w:val="22"/>
+                <w:sz w:val="20"/>
+                <w:szCs w:val="20"/>
                 <w:rtl w:val="0"/>
               </w:rPr>
               <w:t xml:space="preserve">9.9</w:t>
@@ -888,15 +986,15 @@
               <w:jc w:val="center"/>
               <w:rPr>
                 <w:rFonts w:ascii="Open Sans" w:cs="Open Sans" w:eastAsia="Open Sans" w:hAnsi="Open Sans"/>
-                <w:sz w:val="22"/>
-                <w:szCs w:val="22"/>
+                <w:sz w:val="20"/>
+                <w:szCs w:val="20"/>
               </w:rPr>
             </w:pPr>
             <w:r>
               <w:rPr>
                 <w:rFonts w:ascii="Open Sans" w:cs="Open Sans" w:eastAsia="Open Sans" w:hAnsi="Open Sans"/>
-                <w:sz w:val="22"/>
-                <w:szCs w:val="22"/>
+                <w:sz w:val="20"/>
+                <w:szCs w:val="20"/>
                 <w:rtl w:val="0"/>
               </w:rPr>
               <w:t xml:space="preserve">12.9</w:t>
@@ -917,15 +1015,15 @@
               <w:jc w:val="center"/>
               <w:rPr>
                 <w:rFonts w:ascii="Open Sans" w:cs="Open Sans" w:eastAsia="Open Sans" w:hAnsi="Open Sans"/>
-                <w:sz w:val="22"/>
-                <w:szCs w:val="22"/>
+                <w:sz w:val="20"/>
+                <w:szCs w:val="20"/>
               </w:rPr>
             </w:pPr>
             <w:r>
               <w:rPr>
                 <w:rFonts w:ascii="Open Sans" w:cs="Open Sans" w:eastAsia="Open Sans" w:hAnsi="Open Sans"/>
-                <w:sz w:val="22"/>
-                <w:szCs w:val="22"/>
+                <w:sz w:val="20"/>
+                <w:szCs w:val="20"/>
                 <w:rtl w:val="0"/>
               </w:rPr>
               <w:t xml:space="preserve">11.4</w:t>
@@ -940,15 +1038,15 @@
               <w:jc w:val="center"/>
               <w:rPr>
                 <w:rFonts w:ascii="Open Sans" w:cs="Open Sans" w:eastAsia="Open Sans" w:hAnsi="Open Sans"/>
-                <w:sz w:val="22"/>
-                <w:szCs w:val="22"/>
+                <w:sz w:val="20"/>
+                <w:szCs w:val="20"/>
               </w:rPr>
             </w:pPr>
             <w:r>
               <w:rPr>
                 <w:rFonts w:ascii="Open Sans" w:cs="Open Sans" w:eastAsia="Open Sans" w:hAnsi="Open Sans"/>
-                <w:sz w:val="22"/>
-                <w:szCs w:val="22"/>
+                <w:sz w:val="20"/>
+                <w:szCs w:val="20"/>
                 <w:rtl w:val="0"/>
               </w:rPr>
               <w:t xml:space="preserve">12.3</w:t>
@@ -963,15 +1061,15 @@
               <w:jc w:val="center"/>
               <w:rPr>
                 <w:rFonts w:ascii="Open Sans" w:cs="Open Sans" w:eastAsia="Open Sans" w:hAnsi="Open Sans"/>
-                <w:sz w:val="22"/>
-                <w:szCs w:val="22"/>
+                <w:sz w:val="20"/>
+                <w:szCs w:val="20"/>
               </w:rPr>
             </w:pPr>
             <w:r>
               <w:rPr>
                 <w:rFonts w:ascii="Open Sans" w:cs="Open Sans" w:eastAsia="Open Sans" w:hAnsi="Open Sans"/>
-                <w:sz w:val="22"/>
-                <w:szCs w:val="22"/>
+                <w:sz w:val="20"/>
+                <w:szCs w:val="20"/>
                 <w:rtl w:val="0"/>
               </w:rPr>
               <w:t xml:space="preserve">10.7</w:t>
@@ -986,15 +1084,15 @@
               <w:jc w:val="center"/>
               <w:rPr>
                 <w:rFonts w:ascii="Open Sans" w:cs="Open Sans" w:eastAsia="Open Sans" w:hAnsi="Open Sans"/>
-                <w:sz w:val="22"/>
-                <w:szCs w:val="22"/>
+                <w:sz w:val="20"/>
+                <w:szCs w:val="20"/>
               </w:rPr>
             </w:pPr>
             <w:r>
               <w:rPr>
                 <w:rFonts w:ascii="Open Sans" w:cs="Open Sans" w:eastAsia="Open Sans" w:hAnsi="Open Sans"/>
-                <w:sz w:val="22"/>
-                <w:szCs w:val="22"/>
+                <w:sz w:val="20"/>
+                <w:szCs w:val="20"/>
                 <w:rtl w:val="0"/>
               </w:rPr>
               <w:t xml:space="preserve">13.3</w:t>
@@ -1015,15 +1113,15 @@
               <w:jc w:val="center"/>
               <w:rPr>
                 <w:rFonts w:ascii="Open Sans" w:cs="Open Sans" w:eastAsia="Open Sans" w:hAnsi="Open Sans"/>
-                <w:sz w:val="22"/>
-                <w:szCs w:val="22"/>
+                <w:sz w:val="20"/>
+                <w:szCs w:val="20"/>
               </w:rPr>
             </w:pPr>
             <w:r>
               <w:rPr>
                 <w:rFonts w:ascii="Open Sans" w:cs="Open Sans" w:eastAsia="Open Sans" w:hAnsi="Open Sans"/>
-                <w:sz w:val="22"/>
-                <w:szCs w:val="22"/>
+                <w:sz w:val="20"/>
+                <w:szCs w:val="20"/>
                 <w:rtl w:val="0"/>
               </w:rPr>
               <w:t xml:space="preserve">9.7</w:t>
@@ -1038,15 +1136,15 @@
               <w:jc w:val="center"/>
               <w:rPr>
                 <w:rFonts w:ascii="Open Sans" w:cs="Open Sans" w:eastAsia="Open Sans" w:hAnsi="Open Sans"/>
-                <w:sz w:val="22"/>
-                <w:szCs w:val="22"/>
+                <w:sz w:val="20"/>
+                <w:szCs w:val="20"/>
               </w:rPr>
             </w:pPr>
             <w:r>
               <w:rPr>
                 <w:rFonts w:ascii="Open Sans" w:cs="Open Sans" w:eastAsia="Open Sans" w:hAnsi="Open Sans"/>
-                <w:sz w:val="22"/>
-                <w:szCs w:val="22"/>
+                <w:sz w:val="20"/>
+                <w:szCs w:val="20"/>
                 <w:rtl w:val="0"/>
               </w:rPr>
               <w:t xml:space="preserve">11.5</w:t>
@@ -1061,15 +1159,15 @@
               <w:jc w:val="center"/>
               <w:rPr>
                 <w:rFonts w:ascii="Open Sans" w:cs="Open Sans" w:eastAsia="Open Sans" w:hAnsi="Open Sans"/>
-                <w:sz w:val="22"/>
-                <w:szCs w:val="22"/>
+                <w:sz w:val="20"/>
+                <w:szCs w:val="20"/>
               </w:rPr>
             </w:pPr>
             <w:r>
               <w:rPr>
                 <w:rFonts w:ascii="Open Sans" w:cs="Open Sans" w:eastAsia="Open Sans" w:hAnsi="Open Sans"/>
-                <w:sz w:val="22"/>
-                <w:szCs w:val="22"/>
+                <w:sz w:val="20"/>
+                <w:szCs w:val="20"/>
                 <w:rtl w:val="0"/>
               </w:rPr>
               <w:t xml:space="preserve">11.5</w:t>
@@ -1084,15 +1182,15 @@
               <w:jc w:val="center"/>
               <w:rPr>
                 <w:rFonts w:ascii="Open Sans" w:cs="Open Sans" w:eastAsia="Open Sans" w:hAnsi="Open Sans"/>
-                <w:sz w:val="22"/>
-                <w:szCs w:val="22"/>
+                <w:sz w:val="20"/>
+                <w:szCs w:val="20"/>
               </w:rPr>
             </w:pPr>
             <w:r>
               <w:rPr>
                 <w:rFonts w:ascii="Open Sans" w:cs="Open Sans" w:eastAsia="Open Sans" w:hAnsi="Open Sans"/>
-                <w:sz w:val="22"/>
-                <w:szCs w:val="22"/>
+                <w:sz w:val="20"/>
+                <w:szCs w:val="20"/>
                 <w:rtl w:val="0"/>
               </w:rPr>
               <w:t xml:space="preserve">13.1</w:t>
@@ -1113,15 +1211,15 @@
               <w:jc w:val="center"/>
               <w:rPr>
                 <w:rFonts w:ascii="Open Sans" w:cs="Open Sans" w:eastAsia="Open Sans" w:hAnsi="Open Sans"/>
-                <w:sz w:val="22"/>
-                <w:szCs w:val="22"/>
+                <w:sz w:val="20"/>
+                <w:szCs w:val="20"/>
               </w:rPr>
             </w:pPr>
             <w:r>
               <w:rPr>
                 <w:rFonts w:ascii="Open Sans" w:cs="Open Sans" w:eastAsia="Open Sans" w:hAnsi="Open Sans"/>
-                <w:sz w:val="22"/>
-                <w:szCs w:val="22"/>
+                <w:sz w:val="20"/>
+                <w:szCs w:val="20"/>
                 <w:rtl w:val="0"/>
               </w:rPr>
               <w:t xml:space="preserve">10.5</w:t>
@@ -1136,15 +1234,15 @@
               <w:jc w:val="center"/>
               <w:rPr>
                 <w:rFonts w:ascii="Open Sans" w:cs="Open Sans" w:eastAsia="Open Sans" w:hAnsi="Open Sans"/>
-                <w:sz w:val="22"/>
-                <w:szCs w:val="22"/>
+                <w:sz w:val="20"/>
+                <w:szCs w:val="20"/>
               </w:rPr>
             </w:pPr>
             <w:r>
               <w:rPr>
                 <w:rFonts w:ascii="Open Sans" w:cs="Open Sans" w:eastAsia="Open Sans" w:hAnsi="Open Sans"/>
-                <w:sz w:val="22"/>
-                <w:szCs w:val="22"/>
+                <w:sz w:val="20"/>
+                <w:szCs w:val="20"/>
                 <w:rtl w:val="0"/>
               </w:rPr>
               <w:t xml:space="preserve">13.1</w:t>
@@ -1159,15 +1257,15 @@
               <w:jc w:val="center"/>
               <w:rPr>
                 <w:rFonts w:ascii="Open Sans" w:cs="Open Sans" w:eastAsia="Open Sans" w:hAnsi="Open Sans"/>
-                <w:sz w:val="22"/>
-                <w:szCs w:val="22"/>
+                <w:sz w:val="20"/>
+                <w:szCs w:val="20"/>
               </w:rPr>
             </w:pPr>
             <w:r>
               <w:rPr>
                 <w:rFonts w:ascii="Open Sans" w:cs="Open Sans" w:eastAsia="Open Sans" w:hAnsi="Open Sans"/>
-                <w:sz w:val="22"/>
-                <w:szCs w:val="22"/>
+                <w:sz w:val="20"/>
+                <w:szCs w:val="20"/>
                 <w:rtl w:val="0"/>
               </w:rPr>
               <w:t xml:space="preserve">11.8</w:t>
@@ -1182,15 +1280,15 @@
               <w:jc w:val="center"/>
               <w:rPr>
                 <w:rFonts w:ascii="Open Sans" w:cs="Open Sans" w:eastAsia="Open Sans" w:hAnsi="Open Sans"/>
-                <w:sz w:val="22"/>
-                <w:szCs w:val="22"/>
+                <w:sz w:val="20"/>
+                <w:szCs w:val="20"/>
               </w:rPr>
             </w:pPr>
             <w:r>
               <w:rPr>
                 <w:rFonts w:ascii="Open Sans" w:cs="Open Sans" w:eastAsia="Open Sans" w:hAnsi="Open Sans"/>
-                <w:sz w:val="22"/>
-                <w:szCs w:val="22"/>
+                <w:sz w:val="20"/>
+                <w:szCs w:val="20"/>
                 <w:rtl w:val="0"/>
               </w:rPr>
               <w:t xml:space="preserve">14.7</w:t>
@@ -1215,15 +1313,15 @@
               <w:jc w:val="center"/>
               <w:rPr>
                 <w:rFonts w:ascii="Open Sans" w:cs="Open Sans" w:eastAsia="Open Sans" w:hAnsi="Open Sans"/>
-                <w:sz w:val="22"/>
-                <w:szCs w:val="22"/>
+                <w:sz w:val="20"/>
+                <w:szCs w:val="20"/>
               </w:rPr>
             </w:pPr>
             <w:r>
               <w:rPr>
                 <w:rFonts w:ascii="Open Sans" w:cs="Open Sans" w:eastAsia="Open Sans" w:hAnsi="Open Sans"/>
-                <w:sz w:val="22"/>
-                <w:szCs w:val="22"/>
+                <w:sz w:val="20"/>
+                <w:szCs w:val="20"/>
                 <w:rtl w:val="0"/>
               </w:rPr>
               <w:t xml:space="preserve">10.1</w:t>
@@ -1242,15 +1340,15 @@
               <w:jc w:val="center"/>
               <w:rPr>
                 <w:rFonts w:ascii="Open Sans" w:cs="Open Sans" w:eastAsia="Open Sans" w:hAnsi="Open Sans"/>
-                <w:sz w:val="22"/>
-                <w:szCs w:val="22"/>
+                <w:sz w:val="20"/>
+                <w:szCs w:val="20"/>
               </w:rPr>
             </w:pPr>
             <w:r>
               <w:rPr>
                 <w:rFonts w:ascii="Open Sans" w:cs="Open Sans" w:eastAsia="Open Sans" w:hAnsi="Open Sans"/>
-                <w:sz w:val="22"/>
-                <w:szCs w:val="22"/>
+                <w:sz w:val="20"/>
+                <w:szCs w:val="20"/>
                 <w:rtl w:val="0"/>
               </w:rPr>
               <w:t xml:space="preserve">12.5</w:t>
@@ -1269,15 +1367,15 @@
               <w:jc w:val="center"/>
               <w:rPr>
                 <w:rFonts w:ascii="Open Sans" w:cs="Open Sans" w:eastAsia="Open Sans" w:hAnsi="Open Sans"/>
-                <w:sz w:val="22"/>
-                <w:szCs w:val="22"/>
+                <w:sz w:val="20"/>
+                <w:szCs w:val="20"/>
               </w:rPr>
             </w:pPr>
             <w:r>
               <w:rPr>
                 <w:rFonts w:ascii="Open Sans" w:cs="Open Sans" w:eastAsia="Open Sans" w:hAnsi="Open Sans"/>
-                <w:sz w:val="22"/>
-                <w:szCs w:val="22"/>
+                <w:sz w:val="20"/>
+                <w:szCs w:val="20"/>
                 <w:rtl w:val="0"/>
               </w:rPr>
               <w:t xml:space="preserve">10.9</w:t>
@@ -1296,15 +1394,15 @@
               <w:jc w:val="center"/>
               <w:rPr>
                 <w:rFonts w:ascii="Open Sans" w:cs="Open Sans" w:eastAsia="Open Sans" w:hAnsi="Open Sans"/>
-                <w:sz w:val="22"/>
-                <w:szCs w:val="22"/>
+                <w:sz w:val="20"/>
+                <w:szCs w:val="20"/>
               </w:rPr>
             </w:pPr>
             <w:r>
               <w:rPr>
                 <w:rFonts w:ascii="Open Sans" w:cs="Open Sans" w:eastAsia="Open Sans" w:hAnsi="Open Sans"/>
-                <w:sz w:val="22"/>
-                <w:szCs w:val="22"/>
+                <w:sz w:val="20"/>
+                <w:szCs w:val="20"/>
                 <w:rtl w:val="0"/>
               </w:rPr>
               <w:t xml:space="preserve">14.1</w:t>
@@ -1318,14 +1416,41 @@
         <w:spacing w:after="200" w:before="120" w:lineRule="auto"/>
         <w:rPr>
           <w:rFonts w:ascii="Open Sans" w:cs="Open Sans" w:eastAsia="Open Sans" w:hAnsi="Open Sans"/>
-          <w:sz w:val="22"/>
-          <w:szCs w:val="22"/>
-        </w:rPr>
-      </w:pPr>
-      <w:r>
-        <w:rPr>
-          <w:rtl w:val="0"/>
-        </w:rPr>
+          <w:color w:val="1c4587"/>
+          <w:sz w:val="22"/>
+          <w:szCs w:val="22"/>
+        </w:rPr>
+      </w:pPr>
+      <w:r>
+        <w:rPr>
+          <w:rFonts w:ascii="Open Sans" w:cs="Open Sans" w:eastAsia="Open Sans" w:hAnsi="Open Sans"/>
+          <w:color w:val="1c4587"/>
+          <w:sz w:val="22"/>
+          <w:szCs w:val="22"/>
+          <w:rtl w:val="0"/>
+        </w:rPr>
+        <w:t xml:space="preserve">The one way ANOVA shows a </w:t>
+      </w:r>
+      <w:r>
+        <w:rPr>
+          <w:rFonts w:ascii="Open Sans" w:cs="Open Sans" w:eastAsia="Open Sans" w:hAnsi="Open Sans"/>
+          <w:color w:val="1c4587"/>
+          <w:sz w:val="22"/>
+          <w:szCs w:val="22"/>
+          <w:u w:val="single"/>
+          <w:rtl w:val="0"/>
+        </w:rPr>
+        <w:t xml:space="preserve">statistically significant effect of soil type on plant,</w:t>
+      </w:r>
+      <w:r>
+        <w:rPr>
+          <w:rFonts w:ascii="Open Sans" w:cs="Open Sans" w:eastAsia="Open Sans" w:hAnsi="Open Sans"/>
+          <w:color w:val="1c4587"/>
+          <w:sz w:val="22"/>
+          <w:szCs w:val="22"/>
+          <w:rtl w:val="0"/>
+        </w:rPr>
+        <w:t xml:space="preserve"> confirmed by an F- value of 16.01 at 3 degrees of freedom and a p-value of 0.00004.</w:t>
       </w:r>
     </w:p>
     <w:p>
@@ -1333,56 +1458,332 @@
         <w:spacing w:after="200" w:before="120" w:lineRule="auto"/>
         <w:rPr>
           <w:rFonts w:ascii="Open Sans" w:cs="Open Sans" w:eastAsia="Open Sans" w:hAnsi="Open Sans"/>
-          <w:sz w:val="22"/>
-          <w:szCs w:val="22"/>
-        </w:rPr>
-      </w:pPr>
-      <w:r>
-        <w:rPr>
-          <w:rFonts w:ascii="Open Sans" w:cs="Open Sans" w:eastAsia="Open Sans" w:hAnsi="Open Sans"/>
-          <w:sz w:val="22"/>
-          <w:szCs w:val="22"/>
-          <w:rtl w:val="0"/>
-        </w:rPr>
-        <w:t xml:space="preserve">(3) (10 pts) Anna is interested in whether the nutrient content of soils influences the root:shoot ratio of the plants growing in it. She tests the null hypothesis of no difference in root:shoot ratios under four different soil nutrient conditions that she has manipulated: low, ambient, 1.5X and 2.0X nitrogen.  The data in the file “rootshoot” are the ratio of root to shoot biomass.</w:t>
+          <w:sz w:val="20"/>
+          <w:szCs w:val="20"/>
+        </w:rPr>
+      </w:pPr>
+      <w:r>
+        <w:rPr>
+          <w:rFonts w:ascii="Open Sans" w:cs="Open Sans" w:eastAsia="Open Sans" w:hAnsi="Open Sans"/>
+          <w:sz w:val="20"/>
+          <w:szCs w:val="20"/>
+          <w:rtl w:val="0"/>
+        </w:rPr>
+        <w:t xml:space="preserve">(3) (10 pts) Anna is interested in whether the nutrient content of soils influences the root:shoot ratio of the plants growing in it. She tests the null hypothesis of no difference in ratios under four different soil nutrient conditions that she has manipulated. Do the data meet the ANOVA assumptions? Is transformation required? Show diagnostic plots.</w:t>
       </w:r>
     </w:p>
     <w:p>
       <w:pPr>
         <w:spacing w:after="200" w:before="120" w:lineRule="auto"/>
-        <w:rPr>
-          <w:rFonts w:ascii="Open Sans" w:cs="Open Sans" w:eastAsia="Open Sans" w:hAnsi="Open Sans"/>
-          <w:sz w:val="22"/>
-          <w:szCs w:val="22"/>
-        </w:rPr>
-      </w:pPr>
-      <w:r>
-        <w:rPr>
-          <w:rFonts w:ascii="Open Sans" w:cs="Open Sans" w:eastAsia="Open Sans" w:hAnsi="Open Sans"/>
-          <w:sz w:val="22"/>
-          <w:szCs w:val="22"/>
-          <w:rtl w:val="0"/>
-        </w:rPr>
-        <w:t xml:space="preserve">Do the data meet the assumptions of normality and homogeneity of variances? Is transformation required? Show diagnostic plots.</w:t>
+        <w:jc w:val="center"/>
+        <w:rPr>
+          <w:rFonts w:ascii="Open Sans" w:cs="Open Sans" w:eastAsia="Open Sans" w:hAnsi="Open Sans"/>
+          <w:sz w:val="22"/>
+          <w:szCs w:val="22"/>
+        </w:rPr>
+      </w:pPr>
+      <w:r>
+        <w:rPr>
+          <w:rFonts w:ascii="Open Sans" w:cs="Open Sans" w:eastAsia="Open Sans" w:hAnsi="Open Sans"/>
+          <w:color w:val="1c4587"/>
+          <w:sz w:val="22"/>
+          <w:szCs w:val="22"/>
+          <w:rtl w:val="0"/>
+        </w:rPr>
+        <w:t xml:space="preserve">Non normal data </w:t>
+      </w:r>
+      <w:r>
+        <w:rPr>
+          <w:rFonts w:ascii="Open Sans" w:cs="Open Sans" w:eastAsia="Open Sans" w:hAnsi="Open Sans"/>
+          <w:color w:val="1c4587"/>
+          <w:sz w:val="22"/>
+          <w:szCs w:val="22"/>
+          <w:u w:val="single"/>
+          <w:rtl w:val="0"/>
+        </w:rPr>
+        <w:t xml:space="preserve">(qqplot 1)</w:t>
+      </w:r>
+      <w:r>
+        <w:rPr>
+          <w:rFonts w:ascii="Open Sans" w:cs="Open Sans" w:eastAsia="Open Sans" w:hAnsi="Open Sans"/>
+          <w:color w:val="1c4587"/>
+          <w:sz w:val="22"/>
+          <w:szCs w:val="22"/>
+          <w:rtl w:val="0"/>
+        </w:rPr>
+        <w:t xml:space="preserve">. Used log transformation on rootshoot numbers </w:t>
+      </w:r>
+      <w:r>
+        <w:rPr>
+          <w:rFonts w:ascii="Open Sans" w:cs="Open Sans" w:eastAsia="Open Sans" w:hAnsi="Open Sans"/>
+          <w:color w:val="1c4587"/>
+          <w:sz w:val="22"/>
+          <w:szCs w:val="22"/>
+          <w:u w:val="single"/>
+          <w:rtl w:val="0"/>
+        </w:rPr>
+        <w:t xml:space="preserve">(qqplot 2)</w:t>
+      </w:r>
+      <w:r>
+        <w:rPr>
+          <w:rFonts w:ascii="Open Sans" w:cs="Open Sans" w:eastAsia="Open Sans" w:hAnsi="Open Sans"/>
+          <w:sz w:val="22"/>
+          <w:szCs w:val="22"/>
+          <w:u w:val="single"/>
+          <w:rtl w:val="0"/>
+        </w:rPr>
+        <w:t xml:space="preserve">.</w:t>
+      </w:r>
+      <w:r>
+        <w:rPr>
+          <w:rFonts w:ascii="Open Sans" w:cs="Open Sans" w:eastAsia="Open Sans" w:hAnsi="Open Sans"/>
+          <w:sz w:val="22"/>
+          <w:szCs w:val="22"/>
+        </w:rPr>
+        <w:drawing>
+          <wp:inline distB="114300" distT="114300" distL="114300" distR="114300">
+            <wp:extent cx="4445351" cy="3338513"/>
+            <wp:effectExtent b="0" l="0" r="0" t="0"/>
+            <wp:docPr id="3" name="image2.png"/>
+            <a:graphic>
+              <a:graphicData uri="http://schemas.openxmlformats.org/drawingml/2006/picture">
+                <pic:pic>
+                  <pic:nvPicPr>
+                    <pic:cNvPr id="0" name="image2.png"/>
+                    <pic:cNvPicPr preferRelativeResize="0"/>
+                  </pic:nvPicPr>
+                  <pic:blipFill>
+                    <a:blip r:embed="rId7"/>
+                    <a:srcRect b="0" l="0" r="0" t="0"/>
+                    <a:stretch>
+                      <a:fillRect/>
+                    </a:stretch>
+                  </pic:blipFill>
+                  <pic:spPr>
+                    <a:xfrm>
+                      <a:off x="0" y="0"/>
+                      <a:ext cx="4445351" cy="3338513"/>
+                    </a:xfrm>
+                    <a:prstGeom prst="rect"/>
+                    <a:ln/>
+                  </pic:spPr>
+                </pic:pic>
+              </a:graphicData>
+            </a:graphic>
+          </wp:inline>
+        </w:drawing>
+      </w:r>
+      <w:r>
+        <w:rPr>
+          <w:rtl w:val="0"/>
+        </w:rPr>
       </w:r>
     </w:p>
     <w:p>
       <w:pPr>
         <w:spacing w:after="200" w:before="120" w:lineRule="auto"/>
-        <w:rPr>
-          <w:rFonts w:ascii="Open Sans" w:cs="Open Sans" w:eastAsia="Open Sans" w:hAnsi="Open Sans"/>
-          <w:sz w:val="22"/>
-          <w:szCs w:val="22"/>
-        </w:rPr>
-      </w:pPr>
-      <w:r>
-        <w:rPr>
-          <w:rFonts w:ascii="Open Sans" w:cs="Open Sans" w:eastAsia="Open Sans" w:hAnsi="Open Sans"/>
-          <w:sz w:val="22"/>
-          <w:szCs w:val="22"/>
-          <w:rtl w:val="0"/>
-        </w:rPr>
-        <w:t xml:space="preserve">Use ANOVA to determine whether nitrogen level in the soil significantly affects the root to shoot ratio of this plant. Use a </w:t>
+        <w:jc w:val="center"/>
+        <w:rPr>
+          <w:rFonts w:ascii="Open Sans" w:cs="Open Sans" w:eastAsia="Open Sans" w:hAnsi="Open Sans"/>
+          <w:sz w:val="22"/>
+          <w:szCs w:val="22"/>
+        </w:rPr>
+      </w:pPr>
+      <w:r>
+        <w:rPr>
+          <w:rFonts w:ascii="Open Sans" w:cs="Open Sans" w:eastAsia="Open Sans" w:hAnsi="Open Sans"/>
+          <w:sz w:val="22"/>
+          <w:szCs w:val="22"/>
+        </w:rPr>
+        <w:drawing>
+          <wp:inline distB="114300" distT="114300" distL="114300" distR="114300">
+            <wp:extent cx="4511799" cy="3386138"/>
+            <wp:effectExtent b="0" l="0" r="0" t="0"/>
+            <wp:docPr id="1" name="image3.png"/>
+            <a:graphic>
+              <a:graphicData uri="http://schemas.openxmlformats.org/drawingml/2006/picture">
+                <pic:pic>
+                  <pic:nvPicPr>
+                    <pic:cNvPr id="0" name="image3.png"/>
+                    <pic:cNvPicPr preferRelativeResize="0"/>
+                  </pic:nvPicPr>
+                  <pic:blipFill>
+                    <a:blip r:embed="rId8"/>
+                    <a:srcRect b="0" l="0" r="0" t="0"/>
+                    <a:stretch>
+                      <a:fillRect/>
+                    </a:stretch>
+                  </pic:blipFill>
+                  <pic:spPr>
+                    <a:xfrm>
+                      <a:off x="0" y="0"/>
+                      <a:ext cx="4511799" cy="3386138"/>
+                    </a:xfrm>
+                    <a:prstGeom prst="rect"/>
+                    <a:ln/>
+                  </pic:spPr>
+                </pic:pic>
+              </a:graphicData>
+            </a:graphic>
+          </wp:inline>
+        </w:drawing>
+      </w:r>
+      <w:r>
+        <w:rPr>
+          <w:rtl w:val="0"/>
+        </w:rPr>
+      </w:r>
+    </w:p>
+    <w:p>
+      <w:pPr>
+        <w:spacing w:after="200" w:before="120" w:lineRule="auto"/>
+        <w:rPr>
+          <w:rFonts w:ascii="Open Sans" w:cs="Open Sans" w:eastAsia="Open Sans" w:hAnsi="Open Sans"/>
+          <w:color w:val="1c4587"/>
+          <w:sz w:val="22"/>
+          <w:szCs w:val="22"/>
+        </w:rPr>
+      </w:pPr>
+      <w:r>
+        <w:rPr>
+          <w:rFonts w:ascii="Open Sans" w:cs="Open Sans" w:eastAsia="Open Sans" w:hAnsi="Open Sans"/>
+          <w:sz w:val="20"/>
+          <w:szCs w:val="20"/>
+          <w:rtl w:val="0"/>
+        </w:rPr>
+        <w:t xml:space="preserve">Use ANOVA to determine whether N2-level soil significantly affects the root-shoot ratio of this plant. Use Tukey HSD to determine which treatments differ from each other. Interpret the data and present the ANOVA results in a sentence. Provide a publication-quality graph that shows the results of the Tukey tests with letters above different bars. </w:t>
+      </w:r>
+      <w:r>
+        <w:rPr>
+          <w:rtl w:val="0"/>
+        </w:rPr>
+      </w:r>
+    </w:p>
+    <w:p>
+      <w:pPr>
+        <w:spacing w:after="200" w:before="120" w:lineRule="auto"/>
+        <w:jc w:val="center"/>
+        <w:rPr>
+          <w:rFonts w:ascii="Open Sans" w:cs="Open Sans" w:eastAsia="Open Sans" w:hAnsi="Open Sans"/>
+          <w:color w:val="1c4587"/>
+          <w:sz w:val="22"/>
+          <w:szCs w:val="22"/>
+        </w:rPr>
+      </w:pPr>
+      <w:r>
+        <w:rPr>
+          <w:rFonts w:ascii="Open Sans" w:cs="Open Sans" w:eastAsia="Open Sans" w:hAnsi="Open Sans"/>
+          <w:color w:val="1c4587"/>
+          <w:sz w:val="22"/>
+          <w:szCs w:val="22"/>
+        </w:rPr>
+        <w:drawing>
+          <wp:inline distB="114300" distT="114300" distL="114300" distR="114300">
+            <wp:extent cx="4614863" cy="3468542"/>
+            <wp:effectExtent b="0" l="0" r="0" t="0"/>
+            <wp:docPr id="2" name="image1.png"/>
+            <a:graphic>
+              <a:graphicData uri="http://schemas.openxmlformats.org/drawingml/2006/picture">
+                <pic:pic>
+                  <pic:nvPicPr>
+                    <pic:cNvPr id="0" name="image1.png"/>
+                    <pic:cNvPicPr preferRelativeResize="0"/>
+                  </pic:nvPicPr>
+                  <pic:blipFill>
+                    <a:blip r:embed="rId9"/>
+                    <a:srcRect b="0" l="0" r="0" t="0"/>
+                    <a:stretch>
+                      <a:fillRect/>
+                    </a:stretch>
+                  </pic:blipFill>
+                  <pic:spPr>
+                    <a:xfrm>
+                      <a:off x="0" y="0"/>
+                      <a:ext cx="4614863" cy="3468542"/>
+                    </a:xfrm>
+                    <a:prstGeom prst="rect"/>
+                    <a:ln/>
+                  </pic:spPr>
+                </pic:pic>
+              </a:graphicData>
+            </a:graphic>
+          </wp:inline>
+        </w:drawing>
+      </w:r>
+      <w:r>
+        <w:rPr>
+          <w:rtl w:val="0"/>
+        </w:rPr>
+      </w:r>
+    </w:p>
+    <w:p>
+      <w:pPr>
+        <w:spacing w:after="200" w:before="120" w:lineRule="auto"/>
+        <w:rPr>
+          <w:rFonts w:ascii="Open Sans" w:cs="Open Sans" w:eastAsia="Open Sans" w:hAnsi="Open Sans"/>
+          <w:color w:val="1c4587"/>
+          <w:sz w:val="22"/>
+          <w:szCs w:val="22"/>
+        </w:rPr>
+      </w:pPr>
+      <w:r>
+        <w:rPr>
+          <w:rFonts w:ascii="Open Sans" w:cs="Open Sans" w:eastAsia="Open Sans" w:hAnsi="Open Sans"/>
+          <w:color w:val="1c4587"/>
+          <w:sz w:val="22"/>
+          <w:szCs w:val="22"/>
+          <w:rtl w:val="0"/>
+        </w:rPr>
+        <w:t xml:space="preserve">The one-way ANOVA shows a </w:t>
+      </w:r>
+      <w:r>
+        <w:rPr>
+          <w:rFonts w:ascii="Open Sans" w:cs="Open Sans" w:eastAsia="Open Sans" w:hAnsi="Open Sans"/>
+          <w:color w:val="1c4587"/>
+          <w:sz w:val="22"/>
+          <w:szCs w:val="22"/>
+          <w:u w:val="single"/>
+          <w:rtl w:val="0"/>
+        </w:rPr>
+        <w:t xml:space="preserve">statistically significant effect of nitrogen level on root-shoot ratio,</w:t>
+      </w:r>
+      <w:r>
+        <w:rPr>
+          <w:rFonts w:ascii="Open Sans" w:cs="Open Sans" w:eastAsia="Open Sans" w:hAnsi="Open Sans"/>
+          <w:color w:val="1c4587"/>
+          <w:sz w:val="22"/>
+          <w:szCs w:val="22"/>
+          <w:rtl w:val="0"/>
+        </w:rPr>
+        <w:t xml:space="preserve"> confirmed by an F- value of 44.474 at 3 degrees of freedom and a p-value of 3.405e-12.</w:t>
+      </w:r>
+    </w:p>
+    <w:p>
+      <w:pPr>
+        <w:spacing w:after="200" w:before="120" w:lineRule="auto"/>
+        <w:rPr>
+          <w:rFonts w:ascii="Open Sans" w:cs="Open Sans" w:eastAsia="Open Sans" w:hAnsi="Open Sans"/>
+          <w:sz w:val="22"/>
+          <w:szCs w:val="22"/>
+        </w:rPr>
+      </w:pPr>
+      <w:r>
+        <w:rPr>
+          <w:rFonts w:ascii="Open Sans" w:cs="Open Sans" w:eastAsia="Open Sans" w:hAnsi="Open Sans"/>
+          <w:sz w:val="20"/>
+          <w:szCs w:val="20"/>
+          <w:rtl w:val="0"/>
+        </w:rPr>
+        <w:t xml:space="preserve">(4a) (7 pts) Granivorous desert rodents may influence plant densities by consuming seeds of plants.  To test this hypothesis, plots surrounding individual plants were established as unmanipulated controls, rodent exclosures (using fine mesh wire fences buried 2 feet in the sand and 3 feet above ground), and a fence control treatment. The fence control had the same fencing as the exclosures, but holes in the side still allowed rodents to enter. The data in the file “seedsrodents” are the seed mass (in grams) of individual plants in the different treatments.</w:t>
+      </w:r>
+      <w:r>
+        <w:rPr>
+          <w:rFonts w:ascii="Open Sans" w:cs="Open Sans" w:eastAsia="Open Sans" w:hAnsi="Open Sans"/>
+          <w:sz w:val="22"/>
+          <w:szCs w:val="22"/>
+          <w:rtl w:val="0"/>
+        </w:rPr>
+        <w:t xml:space="preserve">  Use planned comparisons (</w:t>
       </w:r>
       <w:r>
         <w:rPr>
@@ -1392,6 +1793,160 @@
           <w:szCs w:val="22"/>
           <w:rtl w:val="0"/>
         </w:rPr>
+        <w:t xml:space="preserve">a priori</w:t>
+      </w:r>
+      <w:r>
+        <w:rPr>
+          <w:rFonts w:ascii="Open Sans" w:cs="Open Sans" w:eastAsia="Open Sans" w:hAnsi="Open Sans"/>
+          <w:sz w:val="22"/>
+          <w:szCs w:val="22"/>
+          <w:rtl w:val="0"/>
+        </w:rPr>
+        <w:t xml:space="preserve"> contrasts) to test two hypotheses: (1) there is no experimental artifact of using exclosures; and (2) rodents reduce the abundance of seeds (as estimated by mass of seeds).  Give the coefficients that you used for each treatment for each contrast. Carry out the analyses and interpret the data in the context of the contrasts you designed above.</w:t>
+      </w:r>
+    </w:p>
+    <w:p>
+      <w:pPr>
+        <w:spacing w:before="120" w:lineRule="auto"/>
+        <w:rPr>
+          <w:rFonts w:ascii="Open Sans" w:cs="Open Sans" w:eastAsia="Open Sans" w:hAnsi="Open Sans"/>
+          <w:color w:val="1c4587"/>
+          <w:sz w:val="22"/>
+          <w:szCs w:val="22"/>
+        </w:rPr>
+      </w:pPr>
+      <w:r>
+        <w:rPr>
+          <w:rFonts w:ascii="Open Sans" w:cs="Open Sans" w:eastAsia="Open Sans" w:hAnsi="Open Sans"/>
+          <w:color w:val="1c4587"/>
+          <w:sz w:val="22"/>
+          <w:szCs w:val="22"/>
+          <w:rtl w:val="0"/>
+        </w:rPr>
+        <w:t xml:space="preserve">Exclusion effect  c1 &lt;- c(1,0,-1). Rodent Effect c2 &lt;-c(1,-2,1). The split summary of my model shows that </w:t>
+      </w:r>
+      <w:r>
+        <w:rPr>
+          <w:rFonts w:ascii="Open Sans" w:cs="Open Sans" w:eastAsia="Open Sans" w:hAnsi="Open Sans"/>
+          <w:color w:val="1c4587"/>
+          <w:sz w:val="22"/>
+          <w:szCs w:val="22"/>
+          <w:u w:val="single"/>
+          <w:rtl w:val="0"/>
+        </w:rPr>
+        <w:t xml:space="preserve">Exclusion, Rodents and general Treatment all have a statistically significant</w:t>
+      </w:r>
+      <w:r>
+        <w:rPr>
+          <w:rFonts w:ascii="Open Sans" w:cs="Open Sans" w:eastAsia="Open Sans" w:hAnsi="Open Sans"/>
+          <w:color w:val="1c4587"/>
+          <w:sz w:val="22"/>
+          <w:szCs w:val="22"/>
+          <w:rtl w:val="0"/>
+        </w:rPr>
+        <w:t xml:space="preserve"> </w:t>
+      </w:r>
+      <w:r>
+        <w:rPr>
+          <w:rFonts w:ascii="Open Sans" w:cs="Open Sans" w:eastAsia="Open Sans" w:hAnsi="Open Sans"/>
+          <w:color w:val="1c4587"/>
+          <w:sz w:val="22"/>
+          <w:szCs w:val="22"/>
+          <w:u w:val="single"/>
+          <w:rtl w:val="0"/>
+        </w:rPr>
+        <w:t xml:space="preserve">(p-value &lt;&lt;0.05)effect on the abundance of seeds</w:t>
+      </w:r>
+      <w:r>
+        <w:rPr>
+          <w:rFonts w:ascii="Open Sans" w:cs="Open Sans" w:eastAsia="Open Sans" w:hAnsi="Open Sans"/>
+          <w:color w:val="1c4587"/>
+          <w:sz w:val="22"/>
+          <w:szCs w:val="22"/>
+          <w:rtl w:val="0"/>
+        </w:rPr>
+        <w:t xml:space="preserve">.</w:t>
+      </w:r>
+      <w:r>
+        <w:rPr>
+          <w:rFonts w:ascii="Open Sans" w:cs="Open Sans" w:eastAsia="Open Sans" w:hAnsi="Open Sans"/>
+          <w:b w:val="1"/>
+          <w:color w:val="1c4587"/>
+          <w:sz w:val="22"/>
+          <w:szCs w:val="22"/>
+          <w:rtl w:val="0"/>
+        </w:rPr>
+        <w:t xml:space="preserve"> </w:t>
+      </w:r>
+      <w:r>
+        <w:rPr>
+          <w:rFonts w:ascii="Open Sans" w:cs="Open Sans" w:eastAsia="Open Sans" w:hAnsi="Open Sans"/>
+          <w:color w:val="1c4587"/>
+          <w:sz w:val="22"/>
+          <w:szCs w:val="22"/>
+          <w:u w:val="single"/>
+          <w:rtl w:val="0"/>
+        </w:rPr>
+        <w:t xml:space="preserve">Exclusion was the most significant</w:t>
+      </w:r>
+      <w:r>
+        <w:rPr>
+          <w:rFonts w:ascii="Open Sans" w:cs="Open Sans" w:eastAsia="Open Sans" w:hAnsi="Open Sans"/>
+          <w:color w:val="1c4587"/>
+          <w:sz w:val="22"/>
+          <w:szCs w:val="22"/>
+          <w:rtl w:val="0"/>
+        </w:rPr>
+        <w:t xml:space="preserve"> with an</w:t>
+      </w:r>
+      <w:r>
+        <w:rPr>
+          <w:rFonts w:ascii="Open Sans" w:cs="Open Sans" w:eastAsia="Open Sans" w:hAnsi="Open Sans"/>
+          <w:color w:val="1c4587"/>
+          <w:sz w:val="22"/>
+          <w:szCs w:val="22"/>
+          <w:u w:val="single"/>
+          <w:rtl w:val="0"/>
+        </w:rPr>
+        <w:t xml:space="preserve"> F- value of 153.44</w:t>
+      </w:r>
+      <w:r>
+        <w:rPr>
+          <w:rFonts w:ascii="Open Sans" w:cs="Open Sans" w:eastAsia="Open Sans" w:hAnsi="Open Sans"/>
+          <w:color w:val="1c4587"/>
+          <w:sz w:val="22"/>
+          <w:szCs w:val="22"/>
+          <w:rtl w:val="0"/>
+        </w:rPr>
+        <w:t xml:space="preserve"> compared to 13.69 for rodents and 83.57 for overall treatment.</w:t>
+      </w:r>
+    </w:p>
+    <w:p>
+      <w:pPr>
+        <w:spacing w:before="120" w:lineRule="auto"/>
+        <w:rPr>
+          <w:rFonts w:ascii="Open Sans" w:cs="Open Sans" w:eastAsia="Open Sans" w:hAnsi="Open Sans"/>
+          <w:sz w:val="22"/>
+          <w:szCs w:val="22"/>
+        </w:rPr>
+      </w:pPr>
+      <w:r>
+        <w:rPr>
+          <w:rFonts w:ascii="Open Sans" w:cs="Open Sans" w:eastAsia="Open Sans" w:hAnsi="Open Sans"/>
+          <w:sz w:val="22"/>
+          <w:szCs w:val="22"/>
+          <w:rtl w:val="0"/>
+        </w:rPr>
+        <w:t xml:space="preserve">(4b) (3 pts) Just so you can see how the results can differ, also do an ANOVA, followed by Tukey HSD post-hoc tests to make all possible pairwise comparisons of the three treatment means.  Based on this </w:t>
+      </w:r>
+      <w:r>
+        <w:rPr>
+          <w:rFonts w:ascii="Open Sans" w:cs="Open Sans" w:eastAsia="Open Sans" w:hAnsi="Open Sans"/>
+          <w:i w:val="1"/>
+          <w:sz w:val="22"/>
+          <w:szCs w:val="22"/>
+          <w:rtl w:val="0"/>
+        </w:rPr>
         <w:t xml:space="preserve">post-hoc</w:t>
       </w:r>
       <w:r>
@@ -1401,7 +1956,7 @@
           <w:szCs w:val="22"/>
           <w:rtl w:val="0"/>
         </w:rPr>
-        <w:t xml:space="preserve"> test (Tukey HSD) to determine which treatments differ from each other. Interpret the data and present the ANOVA results of in a sentence. Provide a publication-quality graph that also shows the results of the Tukey tests with letters above different bars in the graph. </w:t>
+        <w:t xml:space="preserve"> approach, would your interpretation of the experiment differ at all from that obtained by the planned comparison approach?</w:t>
       </w:r>
     </w:p>
     <w:p>
@@ -1409,109 +1964,31 @@
         <w:spacing w:after="200" w:before="120" w:lineRule="auto"/>
         <w:rPr>
           <w:rFonts w:ascii="Open Sans" w:cs="Open Sans" w:eastAsia="Open Sans" w:hAnsi="Open Sans"/>
-          <w:sz w:val="22"/>
-          <w:szCs w:val="22"/>
-        </w:rPr>
-      </w:pPr>
-      <w:r>
-        <w:rPr>
-          <w:rFonts w:ascii="Open Sans" w:cs="Open Sans" w:eastAsia="Open Sans" w:hAnsi="Open Sans"/>
-          <w:sz w:val="22"/>
-          <w:szCs w:val="22"/>
-          <w:rtl w:val="0"/>
-        </w:rPr>
-        <w:t xml:space="preserve">(4a) (7 pts) Granivorous desert rodents may influence plant densities by consuming seeds of plants.  To test this hypothesis, plots surrounding individual plants were established as unmanipulated controls, rodent exclosures (using fine mesh wire fences buried 2 feet in the sand and 3 feet above ground), and a fence control treatment. The fence control had the same fencing as the exclosures, but holes in the side still allowed rodents to enter. The data in the file “seedsrodents” are the seed mass (in grams) of individual plants in the different treatments.  </w:t>
-      </w:r>
-    </w:p>
-    <w:p>
-      <w:pPr>
-        <w:spacing w:before="120" w:lineRule="auto"/>
-        <w:rPr>
-          <w:rFonts w:ascii="Open Sans" w:cs="Open Sans" w:eastAsia="Open Sans" w:hAnsi="Open Sans"/>
-          <w:sz w:val="22"/>
-          <w:szCs w:val="22"/>
-        </w:rPr>
-      </w:pPr>
-      <w:r>
-        <w:rPr>
-          <w:rFonts w:ascii="Open Sans" w:cs="Open Sans" w:eastAsia="Open Sans" w:hAnsi="Open Sans"/>
-          <w:sz w:val="22"/>
-          <w:szCs w:val="22"/>
-          <w:rtl w:val="0"/>
-        </w:rPr>
-        <w:t xml:space="preserve">Use planned comparisons (</w:t>
-      </w:r>
-      <w:r>
-        <w:rPr>
-          <w:rFonts w:ascii="Open Sans" w:cs="Open Sans" w:eastAsia="Open Sans" w:hAnsi="Open Sans"/>
-          <w:i w:val="1"/>
-          <w:sz w:val="22"/>
-          <w:szCs w:val="22"/>
-          <w:rtl w:val="0"/>
-        </w:rPr>
-        <w:t xml:space="preserve">a priori</w:t>
-      </w:r>
-      <w:r>
-        <w:rPr>
-          <w:rFonts w:ascii="Open Sans" w:cs="Open Sans" w:eastAsia="Open Sans" w:hAnsi="Open Sans"/>
-          <w:sz w:val="22"/>
-          <w:szCs w:val="22"/>
-          <w:rtl w:val="0"/>
-        </w:rPr>
-        <w:t xml:space="preserve"> contrasts) to test two hypotheses: (1) there is no experimental artifact of using exclosures; and (2) rodents reduce the abundance of seeds (as estimated by mass of seeds).  Give the coefficients that you used for each treatment for each contrast. Carry out the analyses and interpret the data in the context of the contrasts you designed above.</w:t>
-      </w:r>
-    </w:p>
-    <w:p>
-      <w:pPr>
-        <w:spacing w:before="120" w:lineRule="auto"/>
-        <w:rPr>
-          <w:rFonts w:ascii="Open Sans" w:cs="Open Sans" w:eastAsia="Open Sans" w:hAnsi="Open Sans"/>
-          <w:sz w:val="22"/>
-          <w:szCs w:val="22"/>
-        </w:rPr>
-      </w:pPr>
-      <w:r>
-        <w:rPr>
-          <w:rtl w:val="0"/>
-        </w:rPr>
-      </w:r>
-    </w:p>
-    <w:p>
-      <w:pPr>
-        <w:spacing w:before="120" w:lineRule="auto"/>
-        <w:rPr>
-          <w:rFonts w:ascii="Open Sans" w:cs="Open Sans" w:eastAsia="Open Sans" w:hAnsi="Open Sans"/>
-          <w:sz w:val="22"/>
-          <w:szCs w:val="22"/>
-        </w:rPr>
-      </w:pPr>
-      <w:r>
-        <w:rPr>
-          <w:rFonts w:ascii="Open Sans" w:cs="Open Sans" w:eastAsia="Open Sans" w:hAnsi="Open Sans"/>
-          <w:sz w:val="22"/>
-          <w:szCs w:val="22"/>
-          <w:rtl w:val="0"/>
-        </w:rPr>
-        <w:t xml:space="preserve">(4b) (3 pts) Just so you can see how the results can differ, also do an ANOVA, followed by Tukey HSD post-hoc tests to make all possible pairwise comparisons of the three treatment means.  Based on this </w:t>
-      </w:r>
-      <w:r>
-        <w:rPr>
-          <w:rFonts w:ascii="Open Sans" w:cs="Open Sans" w:eastAsia="Open Sans" w:hAnsi="Open Sans"/>
-          <w:i w:val="1"/>
-          <w:sz w:val="22"/>
-          <w:szCs w:val="22"/>
-          <w:rtl w:val="0"/>
-        </w:rPr>
-        <w:t xml:space="preserve">post-hoc</w:t>
-      </w:r>
-      <w:r>
-        <w:rPr>
-          <w:rFonts w:ascii="Open Sans" w:cs="Open Sans" w:eastAsia="Open Sans" w:hAnsi="Open Sans"/>
-          <w:sz w:val="22"/>
-          <w:szCs w:val="22"/>
-          <w:rtl w:val="0"/>
-        </w:rPr>
-        <w:t xml:space="preserve"> approach, would your interpretation of the experiment differ at all from that obtained by the planned comparison approach?</w:t>
+          <w:color w:val="1c4587"/>
+          <w:sz w:val="22"/>
+          <w:szCs w:val="22"/>
+        </w:rPr>
+      </w:pPr>
+      <w:r>
+        <w:rPr>
+          <w:rFonts w:ascii="Open Sans" w:cs="Open Sans" w:eastAsia="Open Sans" w:hAnsi="Open Sans"/>
+          <w:b w:val="1"/>
+          <w:color w:val="1c4587"/>
+          <w:sz w:val="22"/>
+          <w:szCs w:val="22"/>
+          <w:rtl w:val="0"/>
+        </w:rPr>
+        <w:t xml:space="preserve">ANOVA: </w:t>
+      </w:r>
+      <w:r>
+        <w:rPr>
+          <w:rFonts w:ascii="Open Sans" w:cs="Open Sans" w:eastAsia="Open Sans" w:hAnsi="Open Sans"/>
+          <w:color w:val="1c4587"/>
+          <w:sz w:val="22"/>
+          <w:szCs w:val="22"/>
+          <w:rtl w:val="0"/>
+        </w:rPr>
+        <w:t xml:space="preserve">Shows the same result as overall treatment in previous step. No difference.</w:t>
       </w:r>
     </w:p>
     <w:p>
@@ -1519,15 +1996,31 @@
         <w:spacing w:after="200" w:before="120" w:lineRule="auto"/>
         <w:rPr>
           <w:rFonts w:ascii="Open Sans" w:cs="Open Sans" w:eastAsia="Open Sans" w:hAnsi="Open Sans"/>
-          <w:color w:val="0000ff"/>
-          <w:sz w:val="22"/>
-          <w:szCs w:val="22"/>
-        </w:rPr>
-      </w:pPr>
-      <w:r>
-        <w:rPr>
-          <w:rtl w:val="0"/>
-        </w:rPr>
+          <w:color w:val="1c4587"/>
+          <w:sz w:val="22"/>
+          <w:szCs w:val="22"/>
+        </w:rPr>
+      </w:pPr>
+      <w:r>
+        <w:rPr>
+          <w:rFonts w:ascii="Open Sans" w:cs="Open Sans" w:eastAsia="Open Sans" w:hAnsi="Open Sans"/>
+          <w:b w:val="1"/>
+          <w:color w:val="1c4587"/>
+          <w:sz w:val="22"/>
+          <w:szCs w:val="22"/>
+          <w:rtl w:val="0"/>
+        </w:rPr>
+        <w:t xml:space="preserve">Tukey:</w:t>
+      </w:r>
+      <w:r>
+        <w:rPr>
+          <w:rFonts w:ascii="Open Sans" w:cs="Open Sans" w:eastAsia="Open Sans" w:hAnsi="Open Sans"/>
+          <w:color w:val="1c4587"/>
+          <w:sz w:val="22"/>
+          <w:szCs w:val="22"/>
+          <w:rtl w:val="0"/>
+        </w:rPr>
+        <w:t xml:space="preserve"> Shows </w:t>
       </w:r>
     </w:p>
     <w:p>
@@ -1915,8 +2408,8 @@
       </w:r>
     </w:p>
     <w:sectPr>
-      <w:headerReference r:id="rId7" w:type="default"/>
-      <w:footerReference r:id="rId8" w:type="default"/>
+      <w:headerReference r:id="rId10" w:type="default"/>
+      <w:footerReference r:id="rId11" w:type="default"/>
       <w:pgSz w:h="15840" w:w="12240" w:orient="portrait"/>
       <w:pgMar w:bottom="1440" w:top="1440" w:left="1440" w:right="1440" w:header="720" w:footer="720"/>
       <w:pgNumType w:start="1"/>

</xml_diff>

<commit_message>
10/12 almost done ;p
</commit_message>
<xml_diff>
--- a/Homeworks/PS3/Problem Set 3.docx
+++ b/Homeworks/PS3/Problem Set 3.docx
@@ -1544,12 +1544,12 @@
           <wp:inline distB="114300" distT="114300" distL="114300" distR="114300">
             <wp:extent cx="4445351" cy="3338513"/>
             <wp:effectExtent b="0" l="0" r="0" t="0"/>
-            <wp:docPr id="3" name="image2.png"/>
+            <wp:docPr id="4" name="image1.png"/>
             <a:graphic>
               <a:graphicData uri="http://schemas.openxmlformats.org/drawingml/2006/picture">
                 <pic:pic>
                   <pic:nvPicPr>
-                    <pic:cNvPr id="0" name="image2.png"/>
+                    <pic:cNvPr id="0" name="image1.png"/>
                     <pic:cNvPicPr preferRelativeResize="0"/>
                   </pic:nvPicPr>
                   <pic:blipFill>
@@ -1599,12 +1599,12 @@
           <wp:inline distB="114300" distT="114300" distL="114300" distR="114300">
             <wp:extent cx="4511799" cy="3386138"/>
             <wp:effectExtent b="0" l="0" r="0" t="0"/>
-            <wp:docPr id="1" name="image3.png"/>
+            <wp:docPr id="1" name="image2.png"/>
             <a:graphic>
               <a:graphicData uri="http://schemas.openxmlformats.org/drawingml/2006/picture">
                 <pic:pic>
                   <pic:nvPicPr>
-                    <pic:cNvPr id="0" name="image3.png"/>
+                    <pic:cNvPr id="0" name="image2.png"/>
                     <pic:cNvPicPr preferRelativeResize="0"/>
                   </pic:nvPicPr>
                   <pic:blipFill>
@@ -1679,14 +1679,14 @@
         </w:rPr>
         <w:drawing>
           <wp:inline distB="114300" distT="114300" distL="114300" distR="114300">
-            <wp:extent cx="4614863" cy="3468542"/>
+            <wp:extent cx="4848894" cy="3656707"/>
             <wp:effectExtent b="0" l="0" r="0" t="0"/>
-            <wp:docPr id="2" name="image1.png"/>
+            <wp:docPr id="2" name="image3.png"/>
             <a:graphic>
               <a:graphicData uri="http://schemas.openxmlformats.org/drawingml/2006/picture">
                 <pic:pic>
                   <pic:nvPicPr>
-                    <pic:cNvPr id="0" name="image1.png"/>
+                    <pic:cNvPr id="0" name="image3.png"/>
                     <pic:cNvPicPr preferRelativeResize="0"/>
                   </pic:nvPicPr>
                   <pic:blipFill>
@@ -1699,7 +1699,7 @@
                   <pic:spPr>
                     <a:xfrm>
                       <a:off x="0" y="0"/>
-                      <a:ext cx="4614863" cy="3468542"/>
+                      <a:ext cx="4848894" cy="3656707"/>
                     </a:xfrm>
                     <a:prstGeom prst="rect"/>
                     <a:ln/>
@@ -1763,34 +1763,25 @@
         <w:spacing w:after="200" w:before="120" w:lineRule="auto"/>
         <w:rPr>
           <w:rFonts w:ascii="Open Sans" w:cs="Open Sans" w:eastAsia="Open Sans" w:hAnsi="Open Sans"/>
-          <w:sz w:val="22"/>
-          <w:szCs w:val="22"/>
-        </w:rPr>
-      </w:pPr>
-      <w:r>
-        <w:rPr>
-          <w:rFonts w:ascii="Open Sans" w:cs="Open Sans" w:eastAsia="Open Sans" w:hAnsi="Open Sans"/>
           <w:sz w:val="20"/>
           <w:szCs w:val="20"/>
-          <w:rtl w:val="0"/>
-        </w:rPr>
-        <w:t xml:space="preserve">(4a) (7 pts) Granivorous desert rodents may influence plant densities by consuming seeds of plants.  To test this hypothesis, plots surrounding individual plants were established as unmanipulated controls, rodent exclosures (using fine mesh wire fences buried 2 feet in the sand and 3 feet above ground), and a fence control treatment. The fence control had the same fencing as the exclosures, but holes in the side still allowed rodents to enter. The data in the file “seedsrodents” are the seed mass (in grams) of individual plants in the different treatments.</w:t>
-      </w:r>
-      <w:r>
-        <w:rPr>
-          <w:rFonts w:ascii="Open Sans" w:cs="Open Sans" w:eastAsia="Open Sans" w:hAnsi="Open Sans"/>
-          <w:sz w:val="22"/>
-          <w:szCs w:val="22"/>
-          <w:rtl w:val="0"/>
-        </w:rPr>
-        <w:t xml:space="preserve">  Use planned comparisons (</w:t>
+        </w:rPr>
+      </w:pPr>
+      <w:r>
+        <w:rPr>
+          <w:rFonts w:ascii="Open Sans" w:cs="Open Sans" w:eastAsia="Open Sans" w:hAnsi="Open Sans"/>
+          <w:sz w:val="20"/>
+          <w:szCs w:val="20"/>
+          <w:rtl w:val="0"/>
+        </w:rPr>
+        <w:t xml:space="preserve">(4a) (7 pts) Granivorous desert rodents may influence plant densities by consuming seeds of plants.  To test this hypothesis, plots surrounding individual plants were established as unmanipulated controls, rodent exclosures (using fine mesh wire fences buried 2 feet in the sand and 3 feet above ground), and a fence control treatment. The fence control had the same fencing as the exclosures, but holes in the side still allowed rodents to enter. The data in the file “seedsrodents” are the seed mass (in grams) of individual plants in the different treatments.  Use planned comparisons (</w:t>
       </w:r>
       <w:r>
         <w:rPr>
           <w:rFonts w:ascii="Open Sans" w:cs="Open Sans" w:eastAsia="Open Sans" w:hAnsi="Open Sans"/>
           <w:i w:val="1"/>
-          <w:sz w:val="22"/>
-          <w:szCs w:val="22"/>
+          <w:sz w:val="20"/>
+          <w:szCs w:val="20"/>
           <w:rtl w:val="0"/>
         </w:rPr>
         <w:t xml:space="preserve">a priori</w:t>
@@ -1798,8 +1789,8 @@
       <w:r>
         <w:rPr>
           <w:rFonts w:ascii="Open Sans" w:cs="Open Sans" w:eastAsia="Open Sans" w:hAnsi="Open Sans"/>
-          <w:sz w:val="22"/>
-          <w:szCs w:val="22"/>
+          <w:sz w:val="20"/>
+          <w:szCs w:val="20"/>
           <w:rtl w:val="0"/>
         </w:rPr>
         <w:t xml:space="preserve"> contrasts) to test two hypotheses: (1) there is no experimental artifact of using exclosures; and (2) rodents reduce the abundance of seeds (as estimated by mass of seeds).  Give the coefficients that you used for each treatment for each contrast. Carry out the analyses and interpret the data in the context of the contrasts you designed above.</w:t>
@@ -1961,6 +1952,29 @@
     </w:p>
     <w:p>
       <w:pPr>
+        <w:spacing w:before="120" w:lineRule="auto"/>
+        <w:rPr>
+          <w:rFonts w:ascii="Open Sans" w:cs="Open Sans" w:eastAsia="Open Sans" w:hAnsi="Open Sans"/>
+          <w:color w:val="1c4587"/>
+          <w:sz w:val="22"/>
+          <w:szCs w:val="22"/>
+          <w:u w:val="single"/>
+        </w:rPr>
+      </w:pPr>
+      <w:r>
+        <w:rPr>
+          <w:rFonts w:ascii="Open Sans" w:cs="Open Sans" w:eastAsia="Open Sans" w:hAnsi="Open Sans"/>
+          <w:color w:val="1c4587"/>
+          <w:sz w:val="22"/>
+          <w:szCs w:val="22"/>
+          <w:u w:val="single"/>
+          <w:rtl w:val="0"/>
+        </w:rPr>
+        <w:t xml:space="preserve">No it does not</w:t>
+      </w:r>
+    </w:p>
+    <w:p>
+      <w:pPr>
         <w:spacing w:after="200" w:before="120" w:lineRule="auto"/>
         <w:rPr>
           <w:rFonts w:ascii="Open Sans" w:cs="Open Sans" w:eastAsia="Open Sans" w:hAnsi="Open Sans"/>
@@ -1988,7 +2002,7 @@
           <w:szCs w:val="22"/>
           <w:rtl w:val="0"/>
         </w:rPr>
-        <w:t xml:space="preserve">Shows the same result as overall treatment in previous step. No difference.</w:t>
+        <w:t xml:space="preserve">Shows the same result as overall treatment in the previous step. No difference.</w:t>
       </w:r>
     </w:p>
     <w:p>
@@ -2020,7 +2034,7 @@
           <w:szCs w:val="22"/>
           <w:rtl w:val="0"/>
         </w:rPr>
-        <w:t xml:space="preserve"> Shows </w:t>
+        <w:t xml:space="preserve"> Shows the same result as the previous step with emphasis on Exclusion having the strongest effect on seed mass.</w:t>
       </w:r>
     </w:p>
     <w:p>
@@ -2028,15 +2042,15 @@
         <w:spacing w:after="200" w:before="120" w:lineRule="auto"/>
         <w:rPr>
           <w:rFonts w:ascii="Open Sans" w:cs="Open Sans" w:eastAsia="Open Sans" w:hAnsi="Open Sans"/>
-          <w:sz w:val="22"/>
-          <w:szCs w:val="22"/>
-        </w:rPr>
-      </w:pPr>
-      <w:r>
-        <w:rPr>
-          <w:rFonts w:ascii="Open Sans" w:cs="Open Sans" w:eastAsia="Open Sans" w:hAnsi="Open Sans"/>
-          <w:sz w:val="22"/>
-          <w:szCs w:val="22"/>
+          <w:sz w:val="20"/>
+          <w:szCs w:val="20"/>
+        </w:rPr>
+      </w:pPr>
+      <w:r>
+        <w:rPr>
+          <w:rFonts w:ascii="Open Sans" w:cs="Open Sans" w:eastAsia="Open Sans" w:hAnsi="Open Sans"/>
+          <w:sz w:val="20"/>
+          <w:szCs w:val="20"/>
           <w:rtl w:val="0"/>
         </w:rPr>
         <w:t xml:space="preserve">(5) (7 pts) Carla studied morphological variation in the Caribbean coral </w:t>
@@ -2045,8 +2059,8 @@
         <w:rPr>
           <w:rFonts w:ascii="Open Sans" w:cs="Open Sans" w:eastAsia="Open Sans" w:hAnsi="Open Sans"/>
           <w:i w:val="1"/>
-          <w:sz w:val="22"/>
-          <w:szCs w:val="22"/>
+          <w:sz w:val="20"/>
+          <w:szCs w:val="20"/>
           <w:rtl w:val="0"/>
         </w:rPr>
         <w:t xml:space="preserve">Montastraea</w:t>
@@ -2054,8 +2068,8 @@
       <w:r>
         <w:rPr>
           <w:rFonts w:ascii="Open Sans" w:cs="Open Sans" w:eastAsia="Open Sans" w:hAnsi="Open Sans"/>
-          <w:sz w:val="22"/>
-          <w:szCs w:val="22"/>
+          <w:sz w:val="20"/>
+          <w:szCs w:val="20"/>
           <w:rtl w:val="0"/>
         </w:rPr>
         <w:t xml:space="preserve"> </w:t>
@@ -2064,8 +2078,8 @@
         <w:rPr>
           <w:rFonts w:ascii="Open Sans" w:cs="Open Sans" w:eastAsia="Open Sans" w:hAnsi="Open Sans"/>
           <w:i w:val="1"/>
-          <w:sz w:val="22"/>
-          <w:szCs w:val="22"/>
+          <w:sz w:val="20"/>
+          <w:szCs w:val="20"/>
           <w:rtl w:val="0"/>
         </w:rPr>
         <w:t xml:space="preserve">franksi</w:t>
@@ -2073,8 +2087,8 @@
       <w:r>
         <w:rPr>
           <w:rFonts w:ascii="Open Sans" w:cs="Open Sans" w:eastAsia="Open Sans" w:hAnsi="Open Sans"/>
-          <w:sz w:val="22"/>
-          <w:szCs w:val="22"/>
+          <w:sz w:val="20"/>
+          <w:szCs w:val="20"/>
           <w:rtl w:val="0"/>
         </w:rPr>
         <w:t xml:space="preserve">. She wanted to determine whether colonies of this coral differ in morphology. A morphological feature that can vary within coral species is the calyx – the portion of the skeleton where the polyp lies. Carla’s null hypotheses were that calyx area does not differ either (1) within or (2) among colonies of </w:t>
@@ -2083,8 +2097,8 @@
         <w:rPr>
           <w:rFonts w:ascii="Open Sans" w:cs="Open Sans" w:eastAsia="Open Sans" w:hAnsi="Open Sans"/>
           <w:i w:val="1"/>
-          <w:sz w:val="22"/>
-          <w:szCs w:val="22"/>
+          <w:sz w:val="20"/>
+          <w:szCs w:val="20"/>
           <w:rtl w:val="0"/>
         </w:rPr>
         <w:t xml:space="preserve">M</w:t>
@@ -2092,8 +2106,8 @@
       <w:r>
         <w:rPr>
           <w:rFonts w:ascii="Open Sans" w:cs="Open Sans" w:eastAsia="Open Sans" w:hAnsi="Open Sans"/>
-          <w:sz w:val="22"/>
-          <w:szCs w:val="22"/>
+          <w:sz w:val="20"/>
+          <w:szCs w:val="20"/>
           <w:rtl w:val="0"/>
         </w:rPr>
         <w:t xml:space="preserve">. </w:t>
@@ -2102,8 +2116,8 @@
         <w:rPr>
           <w:rFonts w:ascii="Open Sans" w:cs="Open Sans" w:eastAsia="Open Sans" w:hAnsi="Open Sans"/>
           <w:i w:val="1"/>
-          <w:sz w:val="22"/>
-          <w:szCs w:val="22"/>
+          <w:sz w:val="20"/>
+          <w:szCs w:val="20"/>
           <w:rtl w:val="0"/>
         </w:rPr>
         <w:t xml:space="preserve">franksi</w:t>
@@ -2111,8 +2125,8 @@
       <w:r>
         <w:rPr>
           <w:rFonts w:ascii="Open Sans" w:cs="Open Sans" w:eastAsia="Open Sans" w:hAnsi="Open Sans"/>
-          <w:sz w:val="22"/>
-          <w:szCs w:val="22"/>
+          <w:sz w:val="20"/>
+          <w:szCs w:val="20"/>
           <w:rtl w:val="0"/>
         </w:rPr>
         <w:t xml:space="preserve">.  </w:t>
@@ -2123,18 +2137,37 @@
         <w:spacing w:before="120" w:lineRule="auto"/>
         <w:rPr>
           <w:rFonts w:ascii="Open Sans" w:cs="Open Sans" w:eastAsia="Open Sans" w:hAnsi="Open Sans"/>
-          <w:sz w:val="22"/>
-          <w:szCs w:val="22"/>
-        </w:rPr>
-      </w:pPr>
-      <w:r>
-        <w:rPr>
-          <w:rFonts w:ascii="Open Sans" w:cs="Open Sans" w:eastAsia="Open Sans" w:hAnsi="Open Sans"/>
-          <w:sz w:val="22"/>
-          <w:szCs w:val="22"/>
-          <w:rtl w:val="0"/>
-        </w:rPr>
-        <w:t xml:space="preserve">To test her hypothesis, she randomly chose 3 colonies (genets), which she broke into 3 pieces each (ramets). All of the ramets from each colony were placed out in the field and allowed to grow, thus making them independent from one another. However, ramets of the same genet are genetically related, so not fully independent. After 8 months, the ramets were collected for morphometric analysis. She took 10 measurements of calyx area from each ramet. The results are in the csv file “montastraea”.</w:t>
+          <w:sz w:val="20"/>
+          <w:szCs w:val="20"/>
+        </w:rPr>
+      </w:pPr>
+      <w:r>
+        <w:rPr>
+          <w:rFonts w:ascii="Open Sans" w:cs="Open Sans" w:eastAsia="Open Sans" w:hAnsi="Open Sans"/>
+          <w:sz w:val="20"/>
+          <w:szCs w:val="20"/>
+          <w:rtl w:val="0"/>
+        </w:rPr>
+        <w:t xml:space="preserve">To test her hypothesis, she randomly chose 3 colonies (genets), which she broke into 3 pieces each (ramets). All of the ramets from each colony were placed out in the field and allowed to grow, thus making them independent from one another. However, ramets of the same genet are genetically related, so not fully independent. After 8 months, the ramets were collected for morphometric analysis. She took 10 measurements of calyx area from each ramet. The results are in the csv file “montastraea”.Use a nested model to quantify where most phenotypic variation in calyx area lies in populations of </w:t>
+      </w:r>
+      <w:r>
+        <w:rPr>
+          <w:rFonts w:ascii="Open Sans" w:cs="Open Sans" w:eastAsia="Open Sans" w:hAnsi="Open Sans"/>
+          <w:i w:val="1"/>
+          <w:sz w:val="20"/>
+          <w:szCs w:val="20"/>
+          <w:rtl w:val="0"/>
+        </w:rPr>
+        <w:t xml:space="preserve">M. franksi</w:t>
+      </w:r>
+      <w:r>
+        <w:rPr>
+          <w:rFonts w:ascii="Open Sans" w:cs="Open Sans" w:eastAsia="Open Sans" w:hAnsi="Open Sans"/>
+          <w:sz w:val="20"/>
+          <w:szCs w:val="20"/>
+          <w:rtl w:val="0"/>
+        </w:rPr>
+        <w:t xml:space="preserve"> using variance components. What are the percentage variances explained by Genets and Ramets?</w:t>
       </w:r>
     </w:p>
     <w:p>
@@ -2142,37 +2175,22 @@
         <w:spacing w:before="120" w:lineRule="auto"/>
         <w:rPr>
           <w:rFonts w:ascii="Open Sans" w:cs="Open Sans" w:eastAsia="Open Sans" w:hAnsi="Open Sans"/>
-          <w:sz w:val="22"/>
-          <w:szCs w:val="22"/>
-        </w:rPr>
-      </w:pPr>
-      <w:r>
-        <w:rPr>
-          <w:rFonts w:ascii="Open Sans" w:cs="Open Sans" w:eastAsia="Open Sans" w:hAnsi="Open Sans"/>
-          <w:sz w:val="22"/>
-          <w:szCs w:val="22"/>
-          <w:rtl w:val="0"/>
-        </w:rPr>
-        <w:t xml:space="preserve">Use a nested model to quantify where most of phenotypic variation in calyx area lies in populations of </w:t>
-      </w:r>
-      <w:r>
-        <w:rPr>
-          <w:rFonts w:ascii="Open Sans" w:cs="Open Sans" w:eastAsia="Open Sans" w:hAnsi="Open Sans"/>
-          <w:i w:val="1"/>
-          <w:sz w:val="22"/>
-          <w:szCs w:val="22"/>
-          <w:rtl w:val="0"/>
-        </w:rPr>
-        <w:t xml:space="preserve">M. franksi</w:t>
-      </w:r>
-      <w:r>
-        <w:rPr>
-          <w:rFonts w:ascii="Open Sans" w:cs="Open Sans" w:eastAsia="Open Sans" w:hAnsi="Open Sans"/>
-          <w:sz w:val="22"/>
-          <w:szCs w:val="22"/>
-          <w:rtl w:val="0"/>
-        </w:rPr>
-        <w:t xml:space="preserve"> using variance components. What are the percentage variances explained by Genets and Ramets?</w:t>
+          <w:color w:val="1c4587"/>
+          <w:sz w:val="22"/>
+          <w:szCs w:val="22"/>
+          <w:u w:val="single"/>
+        </w:rPr>
+      </w:pPr>
+      <w:r>
+        <w:rPr>
+          <w:rFonts w:ascii="Open Sans" w:cs="Open Sans" w:eastAsia="Open Sans" w:hAnsi="Open Sans"/>
+          <w:color w:val="1c4587"/>
+          <w:sz w:val="22"/>
+          <w:szCs w:val="22"/>
+          <w:u w:val="single"/>
+          <w:rtl w:val="0"/>
+        </w:rPr>
+        <w:t xml:space="preserve">Ramets 0%, Genets 57.04%</w:t>
       </w:r>
     </w:p>
     <w:p>
@@ -2186,12 +2204,8 @@
       </w:pPr>
       <w:r>
         <w:rPr>
-          <w:rFonts w:ascii="Open Sans" w:cs="Open Sans" w:eastAsia="Open Sans" w:hAnsi="Open Sans"/>
-          <w:sz w:val="22"/>
-          <w:szCs w:val="22"/>
-          <w:rtl w:val="0"/>
-        </w:rPr>
-        <w:t xml:space="preserve">Make a publication-quality graph with figure legend that shows differences among genets.</w:t>
+          <w:rtl w:val="0"/>
+        </w:rPr>
       </w:r>
     </w:p>
     <w:p>
@@ -2203,6 +2217,65 @@
           <w:szCs w:val="22"/>
         </w:rPr>
       </w:pPr>
+      <w:r>
+        <w:rPr>
+          <w:rFonts w:ascii="Open Sans" w:cs="Open Sans" w:eastAsia="Open Sans" w:hAnsi="Open Sans"/>
+          <w:sz w:val="22"/>
+          <w:szCs w:val="22"/>
+          <w:rtl w:val="0"/>
+        </w:rPr>
+        <w:t xml:space="preserve">Make a publication-quality graph with a legend that shows differences among genets.</w:t>
+      </w:r>
+    </w:p>
+    <w:p>
+      <w:pPr>
+        <w:spacing w:before="120" w:lineRule="auto"/>
+        <w:jc w:val="center"/>
+        <w:rPr>
+          <w:rFonts w:ascii="Open Sans" w:cs="Open Sans" w:eastAsia="Open Sans" w:hAnsi="Open Sans"/>
+          <w:sz w:val="22"/>
+          <w:szCs w:val="22"/>
+        </w:rPr>
+      </w:pPr>
+      <w:r>
+        <w:rPr>
+          <w:rFonts w:ascii="Open Sans" w:cs="Open Sans" w:eastAsia="Open Sans" w:hAnsi="Open Sans"/>
+          <w:sz w:val="22"/>
+          <w:szCs w:val="22"/>
+        </w:rPr>
+        <w:drawing>
+          <wp:inline distB="114300" distT="114300" distL="114300" distR="114300">
+            <wp:extent cx="5014913" cy="3769221"/>
+            <wp:effectExtent b="0" l="0" r="0" t="0"/>
+            <wp:docPr id="3" name="image4.png"/>
+            <a:graphic>
+              <a:graphicData uri="http://schemas.openxmlformats.org/drawingml/2006/picture">
+                <pic:pic>
+                  <pic:nvPicPr>
+                    <pic:cNvPr id="0" name="image4.png"/>
+                    <pic:cNvPicPr preferRelativeResize="0"/>
+                  </pic:nvPicPr>
+                  <pic:blipFill>
+                    <a:blip r:embed="rId10"/>
+                    <a:srcRect b="0" l="0" r="0" t="0"/>
+                    <a:stretch>
+                      <a:fillRect/>
+                    </a:stretch>
+                  </pic:blipFill>
+                  <pic:spPr>
+                    <a:xfrm>
+                      <a:off x="0" y="0"/>
+                      <a:ext cx="5014913" cy="3769221"/>
+                    </a:xfrm>
+                    <a:prstGeom prst="rect"/>
+                    <a:ln/>
+                  </pic:spPr>
+                </pic:pic>
+              </a:graphicData>
+            </a:graphic>
+          </wp:inline>
+        </w:drawing>
+      </w:r>
       <w:r>
         <w:rPr>
           <w:rtl w:val="0"/>
@@ -2408,8 +2481,8 @@
       </w:r>
     </w:p>
     <w:sectPr>
-      <w:headerReference r:id="rId10" w:type="default"/>
-      <w:footerReference r:id="rId11" w:type="default"/>
+      <w:headerReference r:id="rId11" w:type="default"/>
+      <w:footerReference r:id="rId12" w:type="default"/>
       <w:pgSz w:h="15840" w:w="12240" w:orient="portrait"/>
       <w:pgMar w:bottom="1440" w:top="1440" w:left="1440" w:right="1440" w:header="720" w:footer="720"/>
       <w:pgNumType w:start="1"/>

</xml_diff>

<commit_message>
10/13 we did it joe
</commit_message>
<xml_diff>
--- a/Homeworks/PS3/Problem Set 3.docx
+++ b/Homeworks/PS3/Problem Set 3.docx
@@ -1544,12 +1544,12 @@
           <wp:inline distB="114300" distT="114300" distL="114300" distR="114300">
             <wp:extent cx="4445351" cy="3338513"/>
             <wp:effectExtent b="0" l="0" r="0" t="0"/>
-            <wp:docPr id="4" name="image1.png"/>
+            <wp:docPr id="5" name="image3.png"/>
             <a:graphic>
               <a:graphicData uri="http://schemas.openxmlformats.org/drawingml/2006/picture">
                 <pic:pic>
                   <pic:nvPicPr>
-                    <pic:cNvPr id="0" name="image1.png"/>
+                    <pic:cNvPr id="0" name="image3.png"/>
                     <pic:cNvPicPr preferRelativeResize="0"/>
                   </pic:nvPicPr>
                   <pic:blipFill>
@@ -1599,12 +1599,12 @@
           <wp:inline distB="114300" distT="114300" distL="114300" distR="114300">
             <wp:extent cx="4511799" cy="3386138"/>
             <wp:effectExtent b="0" l="0" r="0" t="0"/>
-            <wp:docPr id="1" name="image2.png"/>
+            <wp:docPr id="1" name="image4.png"/>
             <a:graphic>
               <a:graphicData uri="http://schemas.openxmlformats.org/drawingml/2006/picture">
                 <pic:pic>
                   <pic:nvPicPr>
-                    <pic:cNvPr id="0" name="image2.png"/>
+                    <pic:cNvPr id="0" name="image4.png"/>
                     <pic:cNvPicPr preferRelativeResize="0"/>
                   </pic:nvPicPr>
                   <pic:blipFill>
@@ -1681,12 +1681,12 @@
           <wp:inline distB="114300" distT="114300" distL="114300" distR="114300">
             <wp:extent cx="4848894" cy="3656707"/>
             <wp:effectExtent b="0" l="0" r="0" t="0"/>
-            <wp:docPr id="2" name="image3.png"/>
+            <wp:docPr id="3" name="image1.png"/>
             <a:graphic>
               <a:graphicData uri="http://schemas.openxmlformats.org/drawingml/2006/picture">
                 <pic:pic>
                   <pic:nvPicPr>
-                    <pic:cNvPr id="0" name="image3.png"/>
+                    <pic:cNvPr id="0" name="image1.png"/>
                     <pic:cNvPicPr preferRelativeResize="0"/>
                   </pic:nvPicPr>
                   <pic:blipFill>
@@ -2198,8 +2198,10 @@
         <w:spacing w:before="120" w:lineRule="auto"/>
         <w:rPr>
           <w:rFonts w:ascii="Open Sans" w:cs="Open Sans" w:eastAsia="Open Sans" w:hAnsi="Open Sans"/>
-          <w:sz w:val="22"/>
-          <w:szCs w:val="22"/>
+          <w:color w:val="1c4587"/>
+          <w:sz w:val="22"/>
+          <w:szCs w:val="22"/>
+          <w:u w:val="single"/>
         </w:rPr>
       </w:pPr>
       <w:r>
@@ -2213,15 +2215,15 @@
         <w:spacing w:before="120" w:lineRule="auto"/>
         <w:rPr>
           <w:rFonts w:ascii="Open Sans" w:cs="Open Sans" w:eastAsia="Open Sans" w:hAnsi="Open Sans"/>
-          <w:sz w:val="22"/>
-          <w:szCs w:val="22"/>
-        </w:rPr>
-      </w:pPr>
-      <w:r>
-        <w:rPr>
-          <w:rFonts w:ascii="Open Sans" w:cs="Open Sans" w:eastAsia="Open Sans" w:hAnsi="Open Sans"/>
-          <w:sz w:val="22"/>
-          <w:szCs w:val="22"/>
+          <w:sz w:val="20"/>
+          <w:szCs w:val="20"/>
+        </w:rPr>
+      </w:pPr>
+      <w:r>
+        <w:rPr>
+          <w:rFonts w:ascii="Open Sans" w:cs="Open Sans" w:eastAsia="Open Sans" w:hAnsi="Open Sans"/>
+          <w:sz w:val="20"/>
+          <w:szCs w:val="20"/>
           <w:rtl w:val="0"/>
         </w:rPr>
         <w:t xml:space="preserve">Make a publication-quality graph with a legend that shows differences among genets.</w:t>
@@ -2247,12 +2249,12 @@
           <wp:inline distB="114300" distT="114300" distL="114300" distR="114300">
             <wp:extent cx="5014913" cy="3769221"/>
             <wp:effectExtent b="0" l="0" r="0" t="0"/>
-            <wp:docPr id="3" name="image4.png"/>
+            <wp:docPr id="4" name="image2.png"/>
             <a:graphic>
               <a:graphicData uri="http://schemas.openxmlformats.org/drawingml/2006/picture">
                 <pic:pic>
                   <pic:nvPicPr>
-                    <pic:cNvPr id="0" name="image4.png"/>
+                    <pic:cNvPr id="0" name="image2.png"/>
                     <pic:cNvPicPr preferRelativeResize="0"/>
                   </pic:nvPicPr>
                   <pic:blipFill>
@@ -2287,15 +2289,15 @@
         <w:spacing w:before="120" w:lineRule="auto"/>
         <w:rPr>
           <w:rFonts w:ascii="Open Sans" w:cs="Open Sans" w:eastAsia="Open Sans" w:hAnsi="Open Sans"/>
-          <w:sz w:val="22"/>
-          <w:szCs w:val="22"/>
-        </w:rPr>
-      </w:pPr>
-      <w:r>
-        <w:rPr>
-          <w:rFonts w:ascii="Open Sans" w:cs="Open Sans" w:eastAsia="Open Sans" w:hAnsi="Open Sans"/>
-          <w:sz w:val="22"/>
-          <w:szCs w:val="22"/>
+          <w:sz w:val="20"/>
+          <w:szCs w:val="20"/>
+        </w:rPr>
+      </w:pPr>
+      <w:r>
+        <w:rPr>
+          <w:rFonts w:ascii="Open Sans" w:cs="Open Sans" w:eastAsia="Open Sans" w:hAnsi="Open Sans"/>
+          <w:sz w:val="20"/>
+          <w:szCs w:val="20"/>
           <w:rtl w:val="0"/>
         </w:rPr>
         <w:t xml:space="preserve">(6) (8 pts) Ananda conducted an experiment to test the effects of temperature and CO</w:t>
@@ -2303,8 +2305,8 @@
       <w:r>
         <w:rPr>
           <w:rFonts w:ascii="Open Sans" w:cs="Open Sans" w:eastAsia="Open Sans" w:hAnsi="Open Sans"/>
-          <w:sz w:val="22"/>
-          <w:szCs w:val="22"/>
+          <w:sz w:val="20"/>
+          <w:szCs w:val="20"/>
           <w:vertAlign w:val="subscript"/>
           <w:rtl w:val="0"/>
         </w:rPr>
@@ -2313,8 +2315,8 @@
       <w:r>
         <w:rPr>
           <w:rFonts w:ascii="Open Sans" w:cs="Open Sans" w:eastAsia="Open Sans" w:hAnsi="Open Sans"/>
-          <w:sz w:val="22"/>
-          <w:szCs w:val="22"/>
+          <w:sz w:val="20"/>
+          <w:szCs w:val="20"/>
           <w:rtl w:val="0"/>
         </w:rPr>
         <w:t xml:space="preserve"> (pCO</w:t>
@@ -2322,8 +2324,8 @@
       <w:r>
         <w:rPr>
           <w:rFonts w:ascii="Open Sans" w:cs="Open Sans" w:eastAsia="Open Sans" w:hAnsi="Open Sans"/>
-          <w:sz w:val="22"/>
-          <w:szCs w:val="22"/>
+          <w:sz w:val="20"/>
+          <w:szCs w:val="20"/>
           <w:vertAlign w:val="subscript"/>
           <w:rtl w:val="0"/>
         </w:rPr>
@@ -2332,8 +2334,8 @@
       <w:r>
         <w:rPr>
           <w:rFonts w:ascii="Open Sans" w:cs="Open Sans" w:eastAsia="Open Sans" w:hAnsi="Open Sans"/>
-          <w:sz w:val="22"/>
-          <w:szCs w:val="22"/>
+          <w:sz w:val="20"/>
+          <w:szCs w:val="20"/>
           <w:rtl w:val="0"/>
         </w:rPr>
         <w:t xml:space="preserve">) on growth rates of recently settled corals to evaluate the possible effects of these two stressors on a species of coral. She used two levels of temperature (ambient and high) and two levels of pCO</w:t>
@@ -2341,8 +2343,8 @@
       <w:r>
         <w:rPr>
           <w:rFonts w:ascii="Open Sans" w:cs="Open Sans" w:eastAsia="Open Sans" w:hAnsi="Open Sans"/>
-          <w:sz w:val="22"/>
-          <w:szCs w:val="22"/>
+          <w:sz w:val="20"/>
+          <w:szCs w:val="20"/>
           <w:vertAlign w:val="subscript"/>
           <w:rtl w:val="0"/>
         </w:rPr>
@@ -2351,8 +2353,8 @@
       <w:r>
         <w:rPr>
           <w:rFonts w:ascii="Open Sans" w:cs="Open Sans" w:eastAsia="Open Sans" w:hAnsi="Open Sans"/>
-          <w:sz w:val="22"/>
-          <w:szCs w:val="22"/>
+          <w:sz w:val="20"/>
+          <w:szCs w:val="20"/>
           <w:rtl w:val="0"/>
         </w:rPr>
         <w:t xml:space="preserve"> (ambient and high) in a crossed (orthogonal) design. For each of the 4 treatment combinations, she had 4 replicate tanks, each containing 10 recently settled corals.  She measures the growth in basal area (mm</w:t>
@@ -2360,8 +2362,8 @@
       <w:r>
         <w:rPr>
           <w:rFonts w:ascii="Open Sans" w:cs="Open Sans" w:eastAsia="Open Sans" w:hAnsi="Open Sans"/>
-          <w:sz w:val="22"/>
-          <w:szCs w:val="22"/>
+          <w:sz w:val="20"/>
+          <w:szCs w:val="20"/>
           <w:vertAlign w:val="superscript"/>
           <w:rtl w:val="0"/>
         </w:rPr>
@@ -2370,8 +2372,8 @@
       <w:r>
         <w:rPr>
           <w:rFonts w:ascii="Open Sans" w:cs="Open Sans" w:eastAsia="Open Sans" w:hAnsi="Open Sans"/>
-          <w:sz w:val="22"/>
-          <w:szCs w:val="22"/>
+          <w:sz w:val="20"/>
+          <w:szCs w:val="20"/>
           <w:rtl w:val="0"/>
         </w:rPr>
         <w:t xml:space="preserve">) of each coral from digital photographs taken at the start of the experiment and at the end.  To avoid pseudoreplication, she averages growth among all corals in each tank and treats that average as a replicate. The data are in the csv file “temp_CO2”.  </w:t>
@@ -2382,15 +2384,15 @@
         <w:spacing w:before="120" w:lineRule="auto"/>
         <w:rPr>
           <w:rFonts w:ascii="Open Sans" w:cs="Open Sans" w:eastAsia="Open Sans" w:hAnsi="Open Sans"/>
-          <w:sz w:val="22"/>
-          <w:szCs w:val="22"/>
-        </w:rPr>
-      </w:pPr>
-      <w:r>
-        <w:rPr>
-          <w:rFonts w:ascii="Open Sans" w:cs="Open Sans" w:eastAsia="Open Sans" w:hAnsi="Open Sans"/>
-          <w:sz w:val="22"/>
-          <w:szCs w:val="22"/>
+          <w:sz w:val="20"/>
+          <w:szCs w:val="20"/>
+        </w:rPr>
+      </w:pPr>
+      <w:r>
+        <w:rPr>
+          <w:rFonts w:ascii="Open Sans" w:cs="Open Sans" w:eastAsia="Open Sans" w:hAnsi="Open Sans"/>
+          <w:sz w:val="20"/>
+          <w:szCs w:val="20"/>
           <w:rtl w:val="0"/>
         </w:rPr>
         <w:t xml:space="preserve">As always, evaluate whether the data meet the assumptions of the test and consider </w:t>
@@ -2403,15 +2405,15 @@
         <w:spacing w:before="120" w:lineRule="auto"/>
         <w:rPr>
           <w:rFonts w:ascii="Open Sans" w:cs="Open Sans" w:eastAsia="Open Sans" w:hAnsi="Open Sans"/>
-          <w:sz w:val="22"/>
-          <w:szCs w:val="22"/>
-        </w:rPr>
-      </w:pPr>
-      <w:r>
-        <w:rPr>
-          <w:rFonts w:ascii="Open Sans" w:cs="Open Sans" w:eastAsia="Open Sans" w:hAnsi="Open Sans"/>
-          <w:sz w:val="22"/>
-          <w:szCs w:val="22"/>
+          <w:sz w:val="20"/>
+          <w:szCs w:val="20"/>
+        </w:rPr>
+      </w:pPr>
+      <w:r>
+        <w:rPr>
+          <w:rFonts w:ascii="Open Sans" w:cs="Open Sans" w:eastAsia="Open Sans" w:hAnsi="Open Sans"/>
+          <w:sz w:val="20"/>
+          <w:szCs w:val="20"/>
           <w:rtl w:val="0"/>
         </w:rPr>
         <w:t xml:space="preserve">Make a publication quality bar graph (with legend) that summarizes the results.</w:t>
@@ -2422,37 +2424,158 @@
         <w:spacing w:before="120" w:lineRule="auto"/>
         <w:rPr>
           <w:rFonts w:ascii="Open Sans" w:cs="Open Sans" w:eastAsia="Open Sans" w:hAnsi="Open Sans"/>
-          <w:sz w:val="22"/>
-          <w:szCs w:val="22"/>
-        </w:rPr>
-      </w:pPr>
-      <w:r>
-        <w:rPr>
-          <w:rFonts w:ascii="Open Sans" w:cs="Open Sans" w:eastAsia="Open Sans" w:hAnsi="Open Sans"/>
-          <w:sz w:val="22"/>
-          <w:szCs w:val="22"/>
-          <w:rtl w:val="0"/>
-        </w:rPr>
-        <w:t xml:space="preserve">Conduct a two-way ANOVA with the factors temperature and pCO</w:t>
-      </w:r>
-      <w:r>
-        <w:rPr>
-          <w:rFonts w:ascii="Open Sans" w:cs="Open Sans" w:eastAsia="Open Sans" w:hAnsi="Open Sans"/>
-          <w:sz w:val="22"/>
-          <w:szCs w:val="22"/>
-          <w:vertAlign w:val="subscript"/>
-          <w:rtl w:val="0"/>
-        </w:rPr>
-        <w:t xml:space="preserve">2</w:t>
-      </w:r>
-      <w:r>
-        <w:rPr>
-          <w:rFonts w:ascii="Open Sans" w:cs="Open Sans" w:eastAsia="Open Sans" w:hAnsi="Open Sans"/>
-          <w:sz w:val="22"/>
-          <w:szCs w:val="22"/>
-          <w:rtl w:val="0"/>
-        </w:rPr>
-        <w:t xml:space="preserve">. Present and interpret the statistical results in light of the biological questions.</w:t>
+          <w:sz w:val="20"/>
+          <w:szCs w:val="20"/>
+        </w:rPr>
+      </w:pPr>
+      <w:r>
+        <w:rPr>
+          <w:rFonts w:ascii="Open Sans" w:cs="Open Sans" w:eastAsia="Open Sans" w:hAnsi="Open Sans"/>
+          <w:sz w:val="20"/>
+          <w:szCs w:val="20"/>
+          <w:rtl w:val="0"/>
+        </w:rPr>
+        <w:t xml:space="preserve">Conduct a two-way ANOVA with the factors temperature and pCO2. Present and interpret the statistical results in light of the biological questions.</w:t>
+      </w:r>
+    </w:p>
+    <w:p>
+      <w:pPr>
+        <w:spacing w:after="200" w:before="120" w:lineRule="auto"/>
+        <w:rPr>
+          <w:rFonts w:ascii="Open Sans" w:cs="Open Sans" w:eastAsia="Open Sans" w:hAnsi="Open Sans"/>
+          <w:color w:val="1c4587"/>
+          <w:sz w:val="22"/>
+          <w:szCs w:val="22"/>
+          <w:u w:val="single"/>
+        </w:rPr>
+      </w:pPr>
+      <w:r>
+        <w:rPr>
+          <w:rFonts w:ascii="Open Sans" w:cs="Open Sans" w:eastAsia="Open Sans" w:hAnsi="Open Sans"/>
+          <w:b w:val="1"/>
+          <w:color w:val="1c4587"/>
+          <w:sz w:val="22"/>
+          <w:szCs w:val="22"/>
+          <w:rtl w:val="0"/>
+        </w:rPr>
+        <w:t xml:space="preserve">ANOVA: </w:t>
+      </w:r>
+      <w:r>
+        <w:rPr>
+          <w:rFonts w:ascii="Open Sans" w:cs="Open Sans" w:eastAsia="Open Sans" w:hAnsi="Open Sans"/>
+          <w:color w:val="1c4587"/>
+          <w:sz w:val="22"/>
+          <w:szCs w:val="22"/>
+          <w:rtl w:val="0"/>
+        </w:rPr>
+        <w:t xml:space="preserve">Shows that </w:t>
+      </w:r>
+      <w:r>
+        <w:rPr>
+          <w:rFonts w:ascii="Open Sans" w:cs="Open Sans" w:eastAsia="Open Sans" w:hAnsi="Open Sans"/>
+          <w:color w:val="1c4587"/>
+          <w:sz w:val="22"/>
+          <w:szCs w:val="22"/>
+          <w:u w:val="single"/>
+          <w:rtl w:val="0"/>
+        </w:rPr>
+        <w:t xml:space="preserve">temperature has a significant effect on coral basal growth</w:t>
+      </w:r>
+      <w:r>
+        <w:rPr>
+          <w:rFonts w:ascii="Open Sans" w:cs="Open Sans" w:eastAsia="Open Sans" w:hAnsi="Open Sans"/>
+          <w:color w:val="1c4587"/>
+          <w:sz w:val="22"/>
+          <w:szCs w:val="22"/>
+          <w:rtl w:val="0"/>
+        </w:rPr>
+        <w:t xml:space="preserve">. CO2 alone does not. </w:t>
+      </w:r>
+      <w:r>
+        <w:rPr>
+          <w:rFonts w:ascii="Open Sans" w:cs="Open Sans" w:eastAsia="Open Sans" w:hAnsi="Open Sans"/>
+          <w:color w:val="1c4587"/>
+          <w:sz w:val="22"/>
+          <w:szCs w:val="22"/>
+          <w:u w:val="single"/>
+          <w:rtl w:val="0"/>
+        </w:rPr>
+        <w:t xml:space="preserve">The F- value for Temp alone was 6.9761</w:t>
+      </w:r>
+      <w:r>
+        <w:rPr>
+          <w:rFonts w:ascii="Open Sans" w:cs="Open Sans" w:eastAsia="Open Sans" w:hAnsi="Open Sans"/>
+          <w:color w:val="1c4587"/>
+          <w:sz w:val="22"/>
+          <w:szCs w:val="22"/>
+          <w:rtl w:val="0"/>
+        </w:rPr>
+        <w:t xml:space="preserve"> compared to 0.0383 for CO2 and 0.9569 for the combination. </w:t>
+      </w:r>
+      <w:r>
+        <w:rPr>
+          <w:rFonts w:ascii="Open Sans" w:cs="Open Sans" w:eastAsia="Open Sans" w:hAnsi="Open Sans"/>
+          <w:color w:val="1c4587"/>
+          <w:sz w:val="22"/>
+          <w:szCs w:val="22"/>
+          <w:u w:val="single"/>
+          <w:rtl w:val="0"/>
+        </w:rPr>
+        <w:t xml:space="preserve">Temp had a p-value of 0.02152. </w:t>
+      </w:r>
+    </w:p>
+    <w:p>
+      <w:pPr>
+        <w:spacing w:after="200" w:before="120" w:lineRule="auto"/>
+        <w:rPr>
+          <w:rFonts w:ascii="Open Sans" w:cs="Open Sans" w:eastAsia="Open Sans" w:hAnsi="Open Sans"/>
+          <w:sz w:val="22"/>
+          <w:szCs w:val="22"/>
+        </w:rPr>
+      </w:pPr>
+      <w:r>
+        <w:rPr>
+          <w:rFonts w:ascii="Open Sans" w:cs="Open Sans" w:eastAsia="Open Sans" w:hAnsi="Open Sans"/>
+          <w:sz w:val="20"/>
+          <w:szCs w:val="20"/>
+        </w:rPr>
+        <w:drawing>
+          <wp:inline distB="114300" distT="114300" distL="114300" distR="114300">
+            <wp:extent cx="5943600" cy="4470400"/>
+            <wp:effectExtent b="0" l="0" r="0" t="0"/>
+            <wp:docPr id="2" name="image5.png"/>
+            <a:graphic>
+              <a:graphicData uri="http://schemas.openxmlformats.org/drawingml/2006/picture">
+                <pic:pic>
+                  <pic:nvPicPr>
+                    <pic:cNvPr id="0" name="image5.png"/>
+                    <pic:cNvPicPr preferRelativeResize="0"/>
+                  </pic:nvPicPr>
+                  <pic:blipFill>
+                    <a:blip r:embed="rId11"/>
+                    <a:srcRect b="0" l="0" r="0" t="0"/>
+                    <a:stretch>
+                      <a:fillRect/>
+                    </a:stretch>
+                  </pic:blipFill>
+                  <pic:spPr>
+                    <a:xfrm>
+                      <a:off x="0" y="0"/>
+                      <a:ext cx="5943600" cy="4470400"/>
+                    </a:xfrm>
+                    <a:prstGeom prst="rect"/>
+                    <a:ln/>
+                  </pic:spPr>
+                </pic:pic>
+              </a:graphicData>
+            </a:graphic>
+          </wp:inline>
+        </w:drawing>
+      </w:r>
+      <w:r>
+        <w:rPr>
+          <w:rtl w:val="0"/>
+        </w:rPr>
       </w:r>
     </w:p>
     <w:p>
@@ -2470,19 +2593,9 @@
         </w:rPr>
       </w:r>
     </w:p>
-    <w:p>
-      <w:pPr>
-        <w:rPr/>
-      </w:pPr>
-      <w:r>
-        <w:rPr>
-          <w:rtl w:val="0"/>
-        </w:rPr>
-      </w:r>
-    </w:p>
     <w:sectPr>
-      <w:headerReference r:id="rId11" w:type="default"/>
-      <w:footerReference r:id="rId12" w:type="default"/>
+      <w:headerReference r:id="rId12" w:type="default"/>
+      <w:footerReference r:id="rId13" w:type="default"/>
       <w:pgSz w:h="15840" w:w="12240" w:orient="portrait"/>
       <w:pgMar w:bottom="1440" w:top="1440" w:left="1440" w:right="1440" w:header="720" w:footer="720"/>
       <w:pgNumType w:start="1"/>

</xml_diff>